<commit_message>
Doc(Rapport) : la partie conception avec le UML
[DONE]
</commit_message>
<xml_diff>
--- a/doc/Shoot Me UP.docx
+++ b/doc/Shoot Me UP.docx
@@ -1,6 +1,6 @@
 
 <file path=word/document.xml><?xml version="1.0" encoding="utf-8"?>
-<w:document xmlns:wpc="http://schemas.microsoft.com/office/word/2010/wordprocessingCanvas" xmlns:cx="http://schemas.microsoft.com/office/drawing/2014/chartex" xmlns:cx1="http://schemas.microsoft.com/office/drawing/2015/9/8/chartex" xmlns:cx2="http://schemas.microsoft.com/office/drawing/2015/10/21/chartex" xmlns:cx3="http://schemas.microsoft.com/office/drawing/2016/5/9/chartex" xmlns:cx4="http://schemas.microsoft.com/office/drawing/2016/5/10/chartex" xmlns:cx5="http://schemas.microsoft.com/office/drawing/2016/5/11/chartex" xmlns:cx6="http://schemas.microsoft.com/office/drawing/2016/5/12/chartex" xmlns:cx7="http://schemas.microsoft.com/office/drawing/2016/5/13/chartex" xmlns:cx8="http://schemas.microsoft.com/office/drawing/2016/5/14/chartex" xmlns:mc="http://schemas.openxmlformats.org/markup-compatibility/2006" xmlns:aink="http://schemas.microsoft.com/office/drawing/2016/ink" xmlns:am3d="http://schemas.microsoft.com/office/drawing/2017/model3d" xmlns:o="urn:schemas-microsoft-com:office:office" xmlns:oel="http://schemas.microsoft.com/office/2019/extlst" xmlns:r="http://schemas.openxmlformats.org/officeDocument/2006/relationships" xmlns:m="http://schemas.openxmlformats.org/officeDocument/2006/math" xmlns:v="urn:schemas-microsoft-com:vml" xmlns:wp14="http://schemas.microsoft.com/office/word/2010/wordprocessingDrawing" xmlns:wp="http://schemas.openxmlformats.org/drawingml/2006/wordprocessingDrawing" xmlns:w10="urn:schemas-microsoft-com:office:word" xmlns:w="http://schemas.openxmlformats.org/wordprocessingml/2006/main" xmlns:w14="http://schemas.microsoft.com/office/word/2010/wordml" xmlns:w15="http://schemas.microsoft.com/office/word/2012/wordml" xmlns:w16cex="http://schemas.microsoft.com/office/word/2018/wordml/cex" xmlns:w16cid="http://schemas.microsoft.com/office/word/2016/wordml/cid" xmlns:w16="http://schemas.microsoft.com/office/word/2018/wordml" xmlns:w16du="http://schemas.microsoft.com/office/word/2023/wordml/word16du" xmlns:w16sdtdh="http://schemas.microsoft.com/office/word/2020/wordml/sdtdatahash" xmlns:w16sdtfl="http://schemas.microsoft.com/office/word/2024/wordml/sdtformatlock" xmlns:w16se="http://schemas.microsoft.com/office/word/2015/wordml/symex" xmlns:wpg="http://schemas.microsoft.com/office/word/2010/wordprocessingGroup" xmlns:wpi="http://schemas.microsoft.com/office/word/2010/wordprocessingInk" xmlns:wne="http://schemas.microsoft.com/office/word/2006/wordml" xmlns:wps="http://schemas.microsoft.com/office/word/2010/wordprocessingShape" mc:Ignorable="w14 w15 w16se w16cid w16 w16cex w16sdtdh w16sdtfl w16du wp14">
+<w:document xmlns:wpc="http://schemas.microsoft.com/office/word/2010/wordprocessingCanvas" xmlns:cx="http://schemas.microsoft.com/office/drawing/2014/chartex" xmlns:cx1="http://schemas.microsoft.com/office/drawing/2015/9/8/chartex" xmlns:cx2="http://schemas.microsoft.com/office/drawing/2015/10/21/chartex" xmlns:cx3="http://schemas.microsoft.com/office/drawing/2016/5/9/chartex" xmlns:cx4="http://schemas.microsoft.com/office/drawing/2016/5/10/chartex" xmlns:cx5="http://schemas.microsoft.com/office/drawing/2016/5/11/chartex" xmlns:cx6="http://schemas.microsoft.com/office/drawing/2016/5/12/chartex" xmlns:cx7="http://schemas.microsoft.com/office/drawing/2016/5/13/chartex" xmlns:cx8="http://schemas.microsoft.com/office/drawing/2016/5/14/chartex" xmlns:mc="http://schemas.openxmlformats.org/markup-compatibility/2006" xmlns:aink="http://schemas.microsoft.com/office/drawing/2016/ink" xmlns:am3d="http://schemas.microsoft.com/office/drawing/2017/model3d" xmlns:o="urn:schemas-microsoft-com:office:office" xmlns:oel="http://schemas.microsoft.com/office/2019/extlst" xmlns:r="http://schemas.openxmlformats.org/officeDocument/2006/relationships" xmlns:m="http://schemas.openxmlformats.org/officeDocument/2006/math" xmlns:v="urn:schemas-microsoft-com:vml" xmlns:wp14="http://schemas.microsoft.com/office/word/2010/wordprocessingDrawing" xmlns:wp="http://schemas.openxmlformats.org/drawingml/2006/wordprocessingDrawing" xmlns:w10="urn:schemas-microsoft-com:office:word" xmlns:w="http://schemas.openxmlformats.org/wordprocessingml/2006/main" xmlns:w14="http://schemas.microsoft.com/office/word/2010/wordml" xmlns:w15="http://schemas.microsoft.com/office/word/2012/wordml" xmlns:w16cex="http://schemas.microsoft.com/office/word/2018/wordml/cex" xmlns:w16cid="http://schemas.microsoft.com/office/word/2016/wordml/cid" xmlns:w16="http://schemas.microsoft.com/office/word/2018/wordml" xmlns:w16sdtdh="http://schemas.microsoft.com/office/word/2020/wordml/sdtdatahash" xmlns:w16se="http://schemas.microsoft.com/office/word/2015/wordml/symex" xmlns:wpg="http://schemas.microsoft.com/office/word/2010/wordprocessingGroup" xmlns:wpi="http://schemas.microsoft.com/office/word/2010/wordprocessingInk" xmlns:wne="http://schemas.microsoft.com/office/word/2006/wordml" xmlns:wps="http://schemas.microsoft.com/office/word/2010/wordprocessingShape" mc:Ignorable="w14 w15 w16se w16cid w16 w16cex w16sdtdh wp14">
   <w:body>
     <w:p>
       <w:pPr>
@@ -13,6 +13,7 @@
           <w:szCs w:val="96"/>
         </w:rPr>
       </w:pPr>
+      <w:bookmarkStart w:id="0" w:name="_Toc212643703"/>
       <w:r>
         <w:rPr>
           <w:b/>
@@ -22,13 +23,24 @@
         </w:rPr>
         <w:t>Shoot Me UP</w:t>
       </w:r>
+      <w:bookmarkEnd w:id="0"/>
     </w:p>
     <w:p/>
     <w:p>
       <w:pPr>
+        <w:spacing w:line="240" w:lineRule="auto"/>
         <w:jc w:val="center"/>
       </w:pPr>
-      <w:r>
+    </w:p>
+    <w:p>
+      <w:pPr>
+        <w:spacing w:after="0" w:line="240" w:lineRule="auto"/>
+        <w:jc w:val="center"/>
+      </w:pPr>
+      <w:r>
+        <w:rPr>
+          <w:noProof/>
+        </w:rPr>
         <w:drawing>
           <wp:anchor distT="0" distB="0" distL="114300" distR="114300" simplePos="0" relativeHeight="251658240" behindDoc="0" locked="0" layoutInCell="1" allowOverlap="1" wp14:anchorId="4982F339" wp14:editId="7CC23374">
             <wp:simplePos x="895350" y="2266950"/>
@@ -53,7 +65,7 @@
                     <pic:cNvPicPr/>
                   </pic:nvPicPr>
                   <pic:blipFill>
-                    <a:blip r:embed="rId6">
+                    <a:blip r:embed="rId7">
                       <a:extLst>
                         <a:ext uri="{28A0092B-C50C-407E-A947-70E740481C1C}">
                           <a14:useLocalDpi xmlns:a14="http://schemas.microsoft.com/office/drawing/2010/main" val="0"/>
@@ -79,7 +91,524 @@
           </wp:anchor>
         </w:drawing>
       </w:r>
+      <w:r>
+        <w:t>Damien Rochat</w:t>
+      </w:r>
     </w:p>
+    <w:p>
+      <w:pPr>
+        <w:spacing w:after="0" w:line="240" w:lineRule="auto"/>
+        <w:jc w:val="center"/>
+      </w:pPr>
+      <w:r>
+        <w:t>Vennes</w:t>
+      </w:r>
+    </w:p>
+    <w:p>
+      <w:pPr>
+        <w:spacing w:after="0" w:line="240" w:lineRule="auto"/>
+        <w:jc w:val="center"/>
+      </w:pPr>
+      <w:r>
+        <w:t>CID2B</w:t>
+      </w:r>
+    </w:p>
+    <w:p>
+      <w:r>
+        <w:br w:type="page"/>
+      </w:r>
+    </w:p>
+    <w:sdt>
+      <w:sdtPr>
+        <w:rPr>
+          <w:lang w:val="fr-FR"/>
+        </w:rPr>
+        <w:id w:val="91280041"/>
+        <w:docPartObj>
+          <w:docPartGallery w:val="Table of Contents"/>
+          <w:docPartUnique/>
+        </w:docPartObj>
+      </w:sdtPr>
+      <w:sdtEndPr>
+        <w:rPr>
+          <w:rFonts w:asciiTheme="minorHAnsi" w:eastAsiaTheme="minorHAnsi" w:hAnsiTheme="minorHAnsi" w:cstheme="minorBidi"/>
+          <w:b/>
+          <w:bCs/>
+          <w:color w:val="auto"/>
+          <w:kern w:val="2"/>
+          <w:sz w:val="22"/>
+          <w:szCs w:val="22"/>
+          <w:lang w:eastAsia="en-US"/>
+          <w14:ligatures w14:val="standardContextual"/>
+        </w:rPr>
+      </w:sdtEndPr>
+      <w:sdtContent>
+        <w:p>
+          <w:pPr>
+            <w:pStyle w:val="En-ttedetabledesmatires"/>
+          </w:pPr>
+          <w:r>
+            <w:rPr>
+              <w:lang w:val="fr-FR"/>
+            </w:rPr>
+            <w:t>Table des matières</w:t>
+          </w:r>
+        </w:p>
+        <w:p>
+          <w:pPr>
+            <w:pStyle w:val="TM1"/>
+            <w:tabs>
+              <w:tab w:val="right" w:leader="dot" w:pos="9062"/>
+            </w:tabs>
+            <w:rPr>
+              <w:rFonts w:eastAsiaTheme="minorEastAsia"/>
+              <w:noProof/>
+              <w:sz w:val="24"/>
+              <w:szCs w:val="24"/>
+              <w:lang w:eastAsia="fr-CH"/>
+            </w:rPr>
+          </w:pPr>
+          <w:r>
+            <w:fldChar w:fldCharType="begin"/>
+          </w:r>
+          <w:r>
+            <w:instrText xml:space="preserve"> TOC \o "1-3" \h \z \u </w:instrText>
+          </w:r>
+          <w:r>
+            <w:fldChar w:fldCharType="separate"/>
+          </w:r>
+          <w:hyperlink w:anchor="_Toc212643703" w:history="1">
+            <w:r>
+              <w:rPr>
+                <w:rStyle w:val="Lienhypertexte"/>
+                <w:b/>
+                <w:bCs/>
+                <w:noProof/>
+              </w:rPr>
+              <w:t>Shoot Me UP</w:t>
+            </w:r>
+            <w:r>
+              <w:rPr>
+                <w:noProof/>
+                <w:webHidden/>
+              </w:rPr>
+              <w:tab/>
+            </w:r>
+            <w:r>
+              <w:rPr>
+                <w:noProof/>
+                <w:webHidden/>
+              </w:rPr>
+              <w:fldChar w:fldCharType="begin"/>
+            </w:r>
+            <w:r>
+              <w:rPr>
+                <w:noProof/>
+                <w:webHidden/>
+              </w:rPr>
+              <w:instrText xml:space="preserve"> PAGEREF _Toc212643703 \h </w:instrText>
+            </w:r>
+            <w:r>
+              <w:rPr>
+                <w:noProof/>
+                <w:webHidden/>
+              </w:rPr>
+            </w:r>
+            <w:r>
+              <w:rPr>
+                <w:noProof/>
+                <w:webHidden/>
+              </w:rPr>
+              <w:fldChar w:fldCharType="separate"/>
+            </w:r>
+            <w:r>
+              <w:rPr>
+                <w:noProof/>
+                <w:webHidden/>
+              </w:rPr>
+              <w:t>1</w:t>
+            </w:r>
+            <w:r>
+              <w:rPr>
+                <w:noProof/>
+                <w:webHidden/>
+              </w:rPr>
+              <w:fldChar w:fldCharType="end"/>
+            </w:r>
+          </w:hyperlink>
+        </w:p>
+        <w:p>
+          <w:pPr>
+            <w:pStyle w:val="TM2"/>
+            <w:tabs>
+              <w:tab w:val="right" w:leader="dot" w:pos="9062"/>
+            </w:tabs>
+            <w:rPr>
+              <w:rFonts w:eastAsiaTheme="minorEastAsia"/>
+              <w:noProof/>
+              <w:sz w:val="24"/>
+              <w:szCs w:val="24"/>
+              <w:lang w:eastAsia="fr-CH"/>
+            </w:rPr>
+          </w:pPr>
+          <w:hyperlink w:anchor="_Toc212643704" w:history="1">
+            <w:r>
+              <w:rPr>
+                <w:rStyle w:val="Lienhypertexte"/>
+                <w:noProof/>
+              </w:rPr>
+              <w:t>Introduction</w:t>
+            </w:r>
+            <w:r>
+              <w:rPr>
+                <w:noProof/>
+                <w:webHidden/>
+              </w:rPr>
+              <w:tab/>
+            </w:r>
+            <w:r>
+              <w:rPr>
+                <w:noProof/>
+                <w:webHidden/>
+              </w:rPr>
+              <w:fldChar w:fldCharType="begin"/>
+            </w:r>
+            <w:r>
+              <w:rPr>
+                <w:noProof/>
+                <w:webHidden/>
+              </w:rPr>
+              <w:instrText xml:space="preserve"> PAGEREF _Toc212643704 \h </w:instrText>
+            </w:r>
+            <w:r>
+              <w:rPr>
+                <w:noProof/>
+                <w:webHidden/>
+              </w:rPr>
+            </w:r>
+            <w:r>
+              <w:rPr>
+                <w:noProof/>
+                <w:webHidden/>
+              </w:rPr>
+              <w:fldChar w:fldCharType="separate"/>
+            </w:r>
+            <w:r>
+              <w:rPr>
+                <w:noProof/>
+                <w:webHidden/>
+              </w:rPr>
+              <w:t>3</w:t>
+            </w:r>
+            <w:r>
+              <w:rPr>
+                <w:noProof/>
+                <w:webHidden/>
+              </w:rPr>
+              <w:fldChar w:fldCharType="end"/>
+            </w:r>
+          </w:hyperlink>
+        </w:p>
+        <w:p>
+          <w:pPr>
+            <w:pStyle w:val="TM3"/>
+            <w:tabs>
+              <w:tab w:val="right" w:leader="dot" w:pos="9062"/>
+            </w:tabs>
+            <w:rPr>
+              <w:rFonts w:eastAsiaTheme="minorEastAsia"/>
+              <w:noProof/>
+              <w:sz w:val="24"/>
+              <w:szCs w:val="24"/>
+              <w:lang w:eastAsia="fr-CH"/>
+            </w:rPr>
+          </w:pPr>
+          <w:hyperlink w:anchor="_Toc212643705" w:history="1">
+            <w:r>
+              <w:rPr>
+                <w:rStyle w:val="Lienhypertexte"/>
+                <w:noProof/>
+              </w:rPr>
+              <w:t>Jeu</w:t>
+            </w:r>
+            <w:r>
+              <w:rPr>
+                <w:noProof/>
+                <w:webHidden/>
+              </w:rPr>
+              <w:tab/>
+            </w:r>
+            <w:r>
+              <w:rPr>
+                <w:noProof/>
+                <w:webHidden/>
+              </w:rPr>
+              <w:fldChar w:fldCharType="begin"/>
+            </w:r>
+            <w:r>
+              <w:rPr>
+                <w:noProof/>
+                <w:webHidden/>
+              </w:rPr>
+              <w:instrText xml:space="preserve"> PAGEREF _Toc212643705 \h </w:instrText>
+            </w:r>
+            <w:r>
+              <w:rPr>
+                <w:noProof/>
+                <w:webHidden/>
+              </w:rPr>
+            </w:r>
+            <w:r>
+              <w:rPr>
+                <w:noProof/>
+                <w:webHidden/>
+              </w:rPr>
+              <w:fldChar w:fldCharType="separate"/>
+            </w:r>
+            <w:r>
+              <w:rPr>
+                <w:noProof/>
+                <w:webHidden/>
+              </w:rPr>
+              <w:t>3</w:t>
+            </w:r>
+            <w:r>
+              <w:rPr>
+                <w:noProof/>
+                <w:webHidden/>
+              </w:rPr>
+              <w:fldChar w:fldCharType="end"/>
+            </w:r>
+          </w:hyperlink>
+        </w:p>
+        <w:p>
+          <w:pPr>
+            <w:pStyle w:val="TM3"/>
+            <w:tabs>
+              <w:tab w:val="right" w:leader="dot" w:pos="9062"/>
+            </w:tabs>
+            <w:rPr>
+              <w:rFonts w:eastAsiaTheme="minorEastAsia"/>
+              <w:noProof/>
+              <w:sz w:val="24"/>
+              <w:szCs w:val="24"/>
+              <w:lang w:eastAsia="fr-CH"/>
+            </w:rPr>
+          </w:pPr>
+          <w:hyperlink w:anchor="_Toc212643706" w:history="1">
+            <w:r>
+              <w:rPr>
+                <w:rStyle w:val="Lienhypertexte"/>
+                <w:noProof/>
+              </w:rPr>
+              <w:t>Pédagogiques</w:t>
+            </w:r>
+            <w:r>
+              <w:rPr>
+                <w:noProof/>
+                <w:webHidden/>
+              </w:rPr>
+              <w:tab/>
+            </w:r>
+            <w:r>
+              <w:rPr>
+                <w:noProof/>
+                <w:webHidden/>
+              </w:rPr>
+              <w:fldChar w:fldCharType="begin"/>
+            </w:r>
+            <w:r>
+              <w:rPr>
+                <w:noProof/>
+                <w:webHidden/>
+              </w:rPr>
+              <w:instrText xml:space="preserve"> PAGEREF _Toc212643706 \h </w:instrText>
+            </w:r>
+            <w:r>
+              <w:rPr>
+                <w:noProof/>
+                <w:webHidden/>
+              </w:rPr>
+            </w:r>
+            <w:r>
+              <w:rPr>
+                <w:noProof/>
+                <w:webHidden/>
+              </w:rPr>
+              <w:fldChar w:fldCharType="separate"/>
+            </w:r>
+            <w:r>
+              <w:rPr>
+                <w:noProof/>
+                <w:webHidden/>
+              </w:rPr>
+              <w:t>3</w:t>
+            </w:r>
+            <w:r>
+              <w:rPr>
+                <w:noProof/>
+                <w:webHidden/>
+              </w:rPr>
+              <w:fldChar w:fldCharType="end"/>
+            </w:r>
+          </w:hyperlink>
+        </w:p>
+        <w:p>
+          <w:pPr>
+            <w:pStyle w:val="TM2"/>
+            <w:tabs>
+              <w:tab w:val="right" w:leader="dot" w:pos="9062"/>
+            </w:tabs>
+            <w:rPr>
+              <w:rFonts w:eastAsiaTheme="minorEastAsia"/>
+              <w:noProof/>
+              <w:sz w:val="24"/>
+              <w:szCs w:val="24"/>
+              <w:lang w:eastAsia="fr-CH"/>
+            </w:rPr>
+          </w:pPr>
+          <w:hyperlink w:anchor="_Toc212643707" w:history="1">
+            <w:r>
+              <w:rPr>
+                <w:rStyle w:val="Lienhypertexte"/>
+                <w:noProof/>
+              </w:rPr>
+              <w:t>Conception</w:t>
+            </w:r>
+            <w:r>
+              <w:rPr>
+                <w:noProof/>
+                <w:webHidden/>
+              </w:rPr>
+              <w:tab/>
+            </w:r>
+            <w:r>
+              <w:rPr>
+                <w:noProof/>
+                <w:webHidden/>
+              </w:rPr>
+              <w:fldChar w:fldCharType="begin"/>
+            </w:r>
+            <w:r>
+              <w:rPr>
+                <w:noProof/>
+                <w:webHidden/>
+              </w:rPr>
+              <w:instrText xml:space="preserve"> PAGEREF _Toc212643707 \h </w:instrText>
+            </w:r>
+            <w:r>
+              <w:rPr>
+                <w:noProof/>
+                <w:webHidden/>
+              </w:rPr>
+            </w:r>
+            <w:r>
+              <w:rPr>
+                <w:noProof/>
+                <w:webHidden/>
+              </w:rPr>
+              <w:fldChar w:fldCharType="separate"/>
+            </w:r>
+            <w:r>
+              <w:rPr>
+                <w:noProof/>
+                <w:webHidden/>
+              </w:rPr>
+              <w:t>5</w:t>
+            </w:r>
+            <w:r>
+              <w:rPr>
+                <w:noProof/>
+                <w:webHidden/>
+              </w:rPr>
+              <w:fldChar w:fldCharType="end"/>
+            </w:r>
+          </w:hyperlink>
+        </w:p>
+        <w:p>
+          <w:pPr>
+            <w:pStyle w:val="TM2"/>
+            <w:tabs>
+              <w:tab w:val="right" w:leader="dot" w:pos="9062"/>
+            </w:tabs>
+            <w:rPr>
+              <w:rFonts w:eastAsiaTheme="minorEastAsia"/>
+              <w:noProof/>
+              <w:sz w:val="24"/>
+              <w:szCs w:val="24"/>
+              <w:lang w:eastAsia="fr-CH"/>
+            </w:rPr>
+          </w:pPr>
+          <w:hyperlink w:anchor="_Toc212643708" w:history="1">
+            <w:r>
+              <w:rPr>
+                <w:rStyle w:val="Lienhypertexte"/>
+                <w:noProof/>
+              </w:rPr>
+              <w:t>IA</w:t>
+            </w:r>
+            <w:r>
+              <w:rPr>
+                <w:noProof/>
+                <w:webHidden/>
+              </w:rPr>
+              <w:tab/>
+            </w:r>
+            <w:r>
+              <w:rPr>
+                <w:noProof/>
+                <w:webHidden/>
+              </w:rPr>
+              <w:fldChar w:fldCharType="begin"/>
+            </w:r>
+            <w:r>
+              <w:rPr>
+                <w:noProof/>
+                <w:webHidden/>
+              </w:rPr>
+              <w:instrText xml:space="preserve"> PAGEREF _Toc212643708 \h </w:instrText>
+            </w:r>
+            <w:r>
+              <w:rPr>
+                <w:noProof/>
+                <w:webHidden/>
+              </w:rPr>
+            </w:r>
+            <w:r>
+              <w:rPr>
+                <w:noProof/>
+                <w:webHidden/>
+              </w:rPr>
+              <w:fldChar w:fldCharType="separate"/>
+            </w:r>
+            <w:r>
+              <w:rPr>
+                <w:noProof/>
+                <w:webHidden/>
+              </w:rPr>
+              <w:t>5</w:t>
+            </w:r>
+            <w:r>
+              <w:rPr>
+                <w:noProof/>
+                <w:webHidden/>
+              </w:rPr>
+              <w:fldChar w:fldCharType="end"/>
+            </w:r>
+          </w:hyperlink>
+        </w:p>
+        <w:p>
+          <w:r>
+            <w:rPr>
+              <w:b/>
+              <w:bCs/>
+              <w:lang w:val="fr-FR"/>
+            </w:rPr>
+            <w:fldChar w:fldCharType="end"/>
+          </w:r>
+        </w:p>
+      </w:sdtContent>
+    </w:sdt>
     <w:p>
       <w:r>
         <w:br w:type="page"/>
@@ -89,152 +618,470 @@
       <w:pPr>
         <w:pStyle w:val="Titre2"/>
       </w:pPr>
+      <w:bookmarkStart w:id="1" w:name="_Toc212643704"/>
       <w:r>
         <w:lastRenderedPageBreak/>
         <w:t>Introduction</w:t>
       </w:r>
+      <w:bookmarkEnd w:id="1"/>
     </w:p>
     <w:p>
-      <w:r>
-        <w:t xml:space="preserve">Dans le cadre du cours de programmation orientée objet, nous devons réaliser un jeu de type </w:t>
+      <w:pPr>
+        <w:pStyle w:val="Titre3"/>
+        <w:ind w:left="708"/>
+      </w:pPr>
+      <w:bookmarkStart w:id="2" w:name="_Toc212643705"/>
+      <w:r>
+        <w:t>Jeu</w:t>
+      </w:r>
+      <w:bookmarkEnd w:id="2"/>
+    </w:p>
+    <w:p>
+      <w:pPr>
+        <w:ind w:left="708"/>
+      </w:pPr>
+      <w:r>
+        <w:t>Le jeu "</w:t>
       </w:r>
       <w:proofErr w:type="spellStart"/>
       <w:r>
+        <w:t>CowBoy</w:t>
+      </w:r>
+      <w:proofErr w:type="spellEnd"/>
+      <w:r>
+        <w:t xml:space="preserve">" est un </w:t>
+      </w:r>
+      <w:proofErr w:type="spellStart"/>
+      <w:r>
         <w:t>Shoot’em</w:t>
       </w:r>
       <w:proofErr w:type="spellEnd"/>
       <w:r>
-        <w:t xml:space="preserve"> Up. Pour ma part, il est développé en Windows </w:t>
-      </w:r>
-      <w:proofErr w:type="spellStart"/>
-      <w:r>
-        <w:t>Form</w:t>
-      </w:r>
-      <w:proofErr w:type="spellEnd"/>
-      <w:r>
-        <w:t xml:space="preserve"> avec .NET. Le principe du jeu est simple : on incarne un cowboy qui se fait attaquer par des kangourous un peu fous lançant des gants de boxe. Le but est de survivre le plus longtemps possible en esquivant à la fois les gants et les kangourous.</w:t>
-      </w:r>
-      <w:r>
-        <w:t xml:space="preserve"> </w:t>
-      </w:r>
-      <w:r>
-        <w:t>Cependant, le joueur peut aussi se défendre en lançant des cactus sur les ennemis pour les éliminer. Pour rendre la partie plus stratégique, des obstacles sous forme de rochers sont présents sur le terrain. Il y en a quinze en permanence : dès qu’un rocher est détruit par un projectile, il réapparaît instantanément ailleurs sur la carte, de manière aléatoire.</w:t>
-      </w:r>
-      <w:r>
-        <w:t xml:space="preserve"> </w:t>
-      </w:r>
-      <w:r>
-        <w:t>Ce système rend le jeu plus vivant et imprévisible. Les rochers peuvent parfois protéger le joueur ou au contraire gêner ses tirs. L’ensemble repose sur les principes de la programmation orientée objet, avec différentes classes pour le joueur, les ennemis, les projectiles et les obstacles, permettant une structure claire et facilement extensible pour de futures améliorations.</w:t>
+        <w:t xml:space="preserve"> Up centré sur la survie et l'esquive. Le joueur incarne un cowboy devant faire face à des vagues de kangourous ennemis qui le chargent et lancent des gants de boxe comme projectiles. L'objectif principal est de survivre le plus longtemps possible en gérant les déplacements (esquive) et la riposte (tir de cactus). La dynamique de jeu est enrichie par la présence de quinze rochers-obstacles permanents qui réapparaissent immédiatement à un emplacement aléatoire lorsqu'ils sont détruits. Ce système maintient un environnement de jeu dynamique et imprévisible, forçant le joueur à intégrer ces éléments de couverture et d'entrave dans sa stratégie pour maximiser son score.</w:t>
+      </w:r>
+    </w:p>
+    <w:p>
+      <w:pPr>
+        <w:pStyle w:val="Titre3"/>
+        <w:ind w:left="708"/>
+      </w:pPr>
+      <w:bookmarkStart w:id="3" w:name="_Toc212643706"/>
+      <w:r>
+        <w:t>Pédagogiques</w:t>
+      </w:r>
+      <w:bookmarkEnd w:id="3"/>
+    </w:p>
+    <w:p>
+      <w:pPr>
+        <w:ind w:left="708"/>
+      </w:pPr>
+      <w:r>
+        <w:t>Ce projet sert de plateforme d'application concrète des concepts de la Programmation Orientée Objet. La conception du jeu repose sur la création et l'interconnexion de classes bien définies (Player, ennemi, Projectil</w:t>
+      </w:r>
+      <w:r>
+        <w:t>e</w:t>
+      </w:r>
+      <w:r>
+        <w:t>, Obstacle, Sand et score), illustrant les principes de la modélisation logicielle. Il permet de mettre en pratique l'encapsulation (gestion des attributs privés via des propriétés), l'héritage (implicite avec la classe Form</w:t>
+      </w:r>
+      <w:r>
+        <w:t>e</w:t>
+      </w:r>
+      <w:r>
+        <w:t xml:space="preserve"> pour Sand), l'abstraction et le polymorphisme (gestion commune des collisions entre différents types d'entités, comme l'impact d'un Projectil</w:t>
+      </w:r>
+      <w:r>
+        <w:t>e</w:t>
+      </w:r>
+      <w:r>
+        <w:t xml:space="preserve"> sur un Obstacle ou un ennemi). La séparation des responsabilités entre les classes garantit un code modulaire et extensible, préparant le projet à de futures évolutions, comme l'ajout de nouveaux ennemis ou de types de projectiles.</w:t>
       </w:r>
     </w:p>
     <w:p/>
     <w:p>
       <w:pPr>
-        <w:pStyle w:val="Titre2"/>
+        <w:rPr>
+          <w:rFonts w:asciiTheme="majorHAnsi" w:eastAsiaTheme="majorEastAsia" w:hAnsiTheme="majorHAnsi" w:cstheme="majorBidi"/>
+          <w:color w:val="0F4761" w:themeColor="accent1" w:themeShade="BF"/>
+          <w:sz w:val="32"/>
+          <w:szCs w:val="32"/>
+        </w:rPr>
       </w:pPr>
       <w:r>
+        <w:rPr>
+          <w:rFonts w:asciiTheme="majorHAnsi" w:eastAsiaTheme="majorEastAsia" w:hAnsiTheme="majorHAnsi" w:cstheme="majorBidi"/>
+          <w:color w:val="0F4761" w:themeColor="accent1" w:themeShade="BF"/>
+          <w:sz w:val="32"/>
+          <w:szCs w:val="32"/>
+        </w:rPr>
         <w:t>Analyse fonctionnelle</w:t>
+      </w:r>
+      <w:r>
+        <w:rPr>
+          <w:rFonts w:asciiTheme="majorHAnsi" w:eastAsiaTheme="majorEastAsia" w:hAnsiTheme="majorHAnsi" w:cstheme="majorBidi"/>
+          <w:noProof/>
+          <w:color w:val="0F4761" w:themeColor="accent1" w:themeShade="BF"/>
+          <w:sz w:val="32"/>
+          <w:szCs w:val="32"/>
+        </w:rPr>
+        <w:drawing>
+          <wp:inline distT="0" distB="0" distL="0" distR="0" wp14:anchorId="0F17B60F" wp14:editId="02116C7E">
+            <wp:extent cx="4163609" cy="2962656"/>
+            <wp:effectExtent l="0" t="0" r="8890" b="0"/>
+            <wp:docPr id="1355787923" name="Image 2"/>
+            <wp:cNvGraphicFramePr>
+              <a:graphicFrameLocks xmlns:a="http://schemas.openxmlformats.org/drawingml/2006/main" noChangeAspect="1"/>
+            </wp:cNvGraphicFramePr>
+            <a:graphic xmlns:a="http://schemas.openxmlformats.org/drawingml/2006/main">
+              <a:graphicData uri="http://schemas.openxmlformats.org/drawingml/2006/picture">
+                <pic:pic xmlns:pic="http://schemas.openxmlformats.org/drawingml/2006/picture">
+                  <pic:nvPicPr>
+                    <pic:cNvPr id="0" name="Picture 2"/>
+                    <pic:cNvPicPr>
+                      <a:picLocks noChangeAspect="1" noChangeArrowheads="1"/>
+                    </pic:cNvPicPr>
+                  </pic:nvPicPr>
+                  <pic:blipFill>
+                    <a:blip r:embed="rId8" cstate="print">
+                      <a:extLst>
+                        <a:ext uri="{28A0092B-C50C-407E-A947-70E740481C1C}">
+                          <a14:useLocalDpi xmlns:a14="http://schemas.microsoft.com/office/drawing/2010/main" val="0"/>
+                        </a:ext>
+                      </a:extLst>
+                    </a:blip>
+                    <a:srcRect/>
+                    <a:stretch>
+                      <a:fillRect/>
+                    </a:stretch>
+                  </pic:blipFill>
+                  <pic:spPr bwMode="auto">
+                    <a:xfrm>
+                      <a:off x="0" y="0"/>
+                      <a:ext cx="4189972" cy="2981415"/>
+                    </a:xfrm>
+                    <a:prstGeom prst="rect">
+                      <a:avLst/>
+                    </a:prstGeom>
+                    <a:noFill/>
+                    <a:ln>
+                      <a:noFill/>
+                    </a:ln>
+                  </pic:spPr>
+                </pic:pic>
+              </a:graphicData>
+            </a:graphic>
+          </wp:inline>
+        </w:drawing>
       </w:r>
     </w:p>
     <w:p>
       <w:r>
-        <w:t>Pour les fonctionnalité il y en a plusieurs, la premier est que le joueur peu se déplacer en bas de votre écrans avec les touche « a » et « d ». Le joueur peu également tiré, cette action se fait avec le clic gauche de la souris, le projectile qui est représenter sous forme de cactus partira en direction de votre curseur de souris. Le joueur gagne également de la vie, en partant de 50 pouvant monté jusqu’à 100PV, de manière automatique (1PV/s). Coté ennemis</w:t>
-      </w:r>
-      <w:r>
-        <w:t xml:space="preserve"> ils ont 3 vies donc 3 projectiles doivent les toucher avant qu’ils disparaissent. I</w:t>
-      </w:r>
-      <w:r>
-        <w:t xml:space="preserve">ls sont attiré par le joueur, il avance directement en direction de celui-ci. Les ennemis tire des gens sur le joueur a intervalle non régulier, les projectiles ennemis infligent 5PV de dégât au joueur. Les ennemis apparais en haut de l’écrans et sont toujours 10 sur le plateau de jeu. Finalement il y a les obstacles qui sont dans notre cas des rochers, il apparais dans la </w:t>
-      </w:r>
+        <w:t xml:space="preserve">Ce si est le premier visuel global du jeu avec les différant élément que je </w:t>
+      </w:r>
+      <w:proofErr w:type="gramStart"/>
+      <w:r>
+        <w:t>détailles</w:t>
+      </w:r>
+      <w:proofErr w:type="gramEnd"/>
+      <w:r>
+        <w:t xml:space="preserve"> en dessous.</w:t>
+      </w:r>
+    </w:p>
+    <w:p>
+      <w:r>
+        <w:lastRenderedPageBreak/>
+        <w:t>En ce qui concerne les fonctionnalités, elles sont multiples. Le joueur peut se déplacer en bas de l'écran avec les touches « A » et « D ». Le joueur peut également tirer ; cette action se fait avec le clic gauche de la souris, et le projectile, qui est représenté sous forme de cactus, partira en direction de votre curseur de souris. Le joueur gagne également de la vie, en partant de 50 PV et pouvant monter jusqu’à 100 PV, de manière automatique (1 PV par seconde).</w:t>
+      </w:r>
+    </w:p>
+    <w:p>
+      <w:r>
+        <w:t>Côtés ennemis</w:t>
+      </w:r>
+      <w:r>
+        <w:t>, ils ont 3 vies, donc 3 projectiles doivent les toucher avant qu’ils ne disparaissent. Ils sont attirés par le joueur et avancent directement dans sa direction. Les ennemis tirent des gants sur le joueur à intervalle irrégulier ; les projectiles ennemis infligent 5 PV de dégâts au joueur. Les ennemis apparaissent en haut de l'écran et sont toujours 10 sur le plateau de jeu.</w:t>
+      </w:r>
+    </w:p>
+    <w:p>
+      <w:r>
+        <w:t xml:space="preserve">Finalement, il y a les obstacles, qui sont dans notre cas des rochers. Ils apparaissent dans la tierce centrale de l'écran (voir </w:t>
+      </w:r>
+      <w:r>
+        <w:t>la maquette en dessous</w:t>
+      </w:r>
+      <w:r>
+        <w:t>). Ils sont au nombre de 15 constamment, ce qui veut dire que si un est détruit, il sera automatiquement régénéré dans le centre de l'écran à un endroit aléatoire. Les obstacles sont aussi soumis à un système de vie : ils ont 2 vies, ce qui implique qu’il faut que deux projectiles touchent l’obstacle pour que celui-ci soit détruit.</w:t>
+      </w:r>
+    </w:p>
+    <w:p>
       <w:r>
         <w:rPr>
-          <w:lang w:val="fr-FR"/>
+          <w:noProof/>
         </w:rPr>
-        <w:t xml:space="preserve">tiers </w:t>
-      </w:r>
-      <w:r>
-        <w:t>centrale de l’écrans (voir maquette), ils sont au nombre de 15 constamment ce qui veut dire que si un est détruit il sera automatiquement regénéré dans le centre de l’écrans a un endroit aléatoire.</w:t>
-      </w:r>
-      <w:r>
-        <w:t xml:space="preserve"> Les obstacles sont aussi soumis à un système de vie, ils ont 2 vies se qui implique, qu’il faut que deux projectiles touche l’obstacle pour que celui-ci sois détruit.</w:t>
+        <w:drawing>
+          <wp:inline distT="0" distB="0" distL="0" distR="0" wp14:anchorId="74CF3EDE" wp14:editId="19FFB6B8">
+            <wp:extent cx="2899106" cy="2062887"/>
+            <wp:effectExtent l="0" t="0" r="0" b="0"/>
+            <wp:docPr id="274103415" name="Image 3"/>
+            <wp:cNvGraphicFramePr>
+              <a:graphicFrameLocks xmlns:a="http://schemas.openxmlformats.org/drawingml/2006/main" noChangeAspect="1"/>
+            </wp:cNvGraphicFramePr>
+            <a:graphic xmlns:a="http://schemas.openxmlformats.org/drawingml/2006/main">
+              <a:graphicData uri="http://schemas.openxmlformats.org/drawingml/2006/picture">
+                <pic:pic xmlns:pic="http://schemas.openxmlformats.org/drawingml/2006/picture">
+                  <pic:nvPicPr>
+                    <pic:cNvPr id="0" name="Picture 3"/>
+                    <pic:cNvPicPr>
+                      <a:picLocks noChangeAspect="1" noChangeArrowheads="1"/>
+                    </pic:cNvPicPr>
+                  </pic:nvPicPr>
+                  <pic:blipFill>
+                    <a:blip r:embed="rId9" cstate="print">
+                      <a:extLst>
+                        <a:ext uri="{28A0092B-C50C-407E-A947-70E740481C1C}">
+                          <a14:useLocalDpi xmlns:a14="http://schemas.microsoft.com/office/drawing/2010/main" val="0"/>
+                        </a:ext>
+                      </a:extLst>
+                    </a:blip>
+                    <a:srcRect/>
+                    <a:stretch>
+                      <a:fillRect/>
+                    </a:stretch>
+                  </pic:blipFill>
+                  <pic:spPr bwMode="auto">
+                    <a:xfrm>
+                      <a:off x="0" y="0"/>
+                      <a:ext cx="2906564" cy="2068194"/>
+                    </a:xfrm>
+                    <a:prstGeom prst="rect">
+                      <a:avLst/>
+                    </a:prstGeom>
+                    <a:noFill/>
+                    <a:ln>
+                      <a:noFill/>
+                    </a:ln>
+                  </pic:spPr>
+                </pic:pic>
+              </a:graphicData>
+            </a:graphic>
+          </wp:inline>
+        </w:drawing>
+      </w:r>
+    </w:p>
+    <w:p>
+      <w:r>
+        <w:t>Cette maquette donne une idée de ou les éléments se trouve.</w:t>
       </w:r>
     </w:p>
     <w:p>
       <w:pPr>
         <w:pStyle w:val="Titre2"/>
       </w:pPr>
-      <w:r>
+      <w:bookmarkStart w:id="4" w:name="_Toc212643707"/>
+      <w:r>
+        <w:lastRenderedPageBreak/>
         <w:t>Conception</w:t>
+      </w:r>
+      <w:bookmarkEnd w:id="4"/>
+    </w:p>
+    <w:p>
+      <w:r>
+        <w:rPr>
+          <w:noProof/>
+        </w:rPr>
+        <w:drawing>
+          <wp:inline distT="0" distB="0" distL="0" distR="0" wp14:anchorId="6B4AAABD" wp14:editId="0A5AE143">
+            <wp:extent cx="3015168" cy="3562065"/>
+            <wp:effectExtent l="0" t="0" r="0" b="635"/>
+            <wp:docPr id="897586524" name="Image 1"/>
+            <wp:cNvGraphicFramePr>
+              <a:graphicFrameLocks xmlns:a="http://schemas.openxmlformats.org/drawingml/2006/main" noChangeAspect="1"/>
+            </wp:cNvGraphicFramePr>
+            <a:graphic xmlns:a="http://schemas.openxmlformats.org/drawingml/2006/main">
+              <a:graphicData uri="http://schemas.openxmlformats.org/drawingml/2006/picture">
+                <pic:pic xmlns:pic="http://schemas.openxmlformats.org/drawingml/2006/picture">
+                  <pic:nvPicPr>
+                    <pic:cNvPr id="897586524" name="Image 1"/>
+                    <pic:cNvPicPr>
+                      <a:picLocks noChangeAspect="1" noChangeArrowheads="1"/>
+                    </pic:cNvPicPr>
+                  </pic:nvPicPr>
+                  <pic:blipFill>
+                    <a:blip r:embed="rId10" cstate="print">
+                      <a:extLst>
+                        <a:ext uri="{28A0092B-C50C-407E-A947-70E740481C1C}">
+                          <a14:useLocalDpi xmlns:a14="http://schemas.microsoft.com/office/drawing/2010/main" val="0"/>
+                        </a:ext>
+                      </a:extLst>
+                    </a:blip>
+                    <a:stretch>
+                      <a:fillRect/>
+                    </a:stretch>
+                  </pic:blipFill>
+                  <pic:spPr bwMode="auto">
+                    <a:xfrm>
+                      <a:off x="0" y="0"/>
+                      <a:ext cx="3019778" cy="3567512"/>
+                    </a:xfrm>
+                    <a:prstGeom prst="rect">
+                      <a:avLst/>
+                    </a:prstGeom>
+                    <a:noFill/>
+                    <a:ln>
+                      <a:noFill/>
+                    </a:ln>
+                  </pic:spPr>
+                </pic:pic>
+              </a:graphicData>
+            </a:graphic>
+          </wp:inline>
+        </w:drawing>
+      </w:r>
+    </w:p>
+    <w:p>
+      <w:r>
+        <w:t>Tou</w:t>
+      </w:r>
+      <w:r>
+        <w:t>te</w:t>
+      </w:r>
+      <w:r>
+        <w:t xml:space="preserve">s les </w:t>
+      </w:r>
+      <w:r>
+        <w:t>m</w:t>
+      </w:r>
+      <w:r>
+        <w:t>éthode</w:t>
+      </w:r>
+      <w:r>
+        <w:t>s</w:t>
+      </w:r>
+      <w:r>
+        <w:t xml:space="preserve"> qui </w:t>
+      </w:r>
+      <w:r>
+        <w:t>s’appellent</w:t>
+      </w:r>
+      <w:r>
+        <w:t xml:space="preserve"> </w:t>
+      </w:r>
+      <w:proofErr w:type="spellStart"/>
+      <w:r>
+        <w:t>GetRectangle</w:t>
+      </w:r>
+      <w:proofErr w:type="spellEnd"/>
+      <w:r>
+        <w:t xml:space="preserve"> c’est pour générer le </w:t>
+      </w:r>
+      <w:proofErr w:type="spellStart"/>
+      <w:r>
+        <w:t>hidbox</w:t>
+      </w:r>
+      <w:proofErr w:type="spellEnd"/>
+      <w:r>
+        <w:t xml:space="preserve"> pour pouvoir faire les collisions</w:t>
+      </w:r>
+    </w:p>
+    <w:p>
+      <w:r>
+        <w:t>Pour se qui est des projectiles les valeurs _vx, _vy se sont des variables utiliser pour calculer la distance entre le ou il est (</w:t>
+      </w:r>
+      <w:r>
+        <w:t>_</w:t>
+      </w:r>
+      <w:proofErr w:type="spellStart"/>
+      <w:r>
+        <w:t>realX</w:t>
+      </w:r>
+      <w:proofErr w:type="spellEnd"/>
+      <w:r>
+        <w:t>, _</w:t>
+      </w:r>
+      <w:proofErr w:type="spellStart"/>
+      <w:r>
+        <w:t>realY</w:t>
+      </w:r>
+      <w:proofErr w:type="spellEnd"/>
+      <w:r>
+        <w:t xml:space="preserve">) et </w:t>
+      </w:r>
+      <w:r>
+        <w:t>là</w:t>
+      </w:r>
+      <w:r>
+        <w:t xml:space="preserve"> </w:t>
+      </w:r>
+      <w:r>
+        <w:t>où</w:t>
+      </w:r>
+      <w:r>
+        <w:t xml:space="preserve"> il doit aller donc le target. Ce sont des valeur double car avec les multiplications que je fais on retombe régulièrement sur des nombres a visuels, et si je force le INT le projectile n’avance pas fluidement.</w:t>
+      </w:r>
+    </w:p>
+    <w:p>
+      <w:r>
+        <w:t>La class affiche est probablement la moins clair, la variable « _</w:t>
+      </w:r>
+      <w:proofErr w:type="spellStart"/>
+      <w:r>
+        <w:t>text</w:t>
+      </w:r>
+      <w:proofErr w:type="spellEnd"/>
+      <w:r>
+        <w:t> » permet de définir le texte qui sera afficher quand on appelle cette m</w:t>
+      </w:r>
+      <w:r>
+        <w:t>éthode.</w:t>
+      </w:r>
+    </w:p>
+    <w:p>
+      <w:r>
+        <w:t xml:space="preserve">Dans ennemis la méthode </w:t>
+      </w:r>
+      <w:proofErr w:type="spellStart"/>
+      <w:r>
+        <w:t>RotateImage</w:t>
+      </w:r>
+      <w:proofErr w:type="spellEnd"/>
+      <w:r>
+        <w:t xml:space="preserve"> est un peu barbare, elle prend une image de base et en en fonction de l’angle entre le la diagonale qui target le joueur et l’e bord, l’image se fait une rotation de temps de degré bref les calculs sont complexes mais elle prend une image et en retourne une nouvelle</w:t>
       </w:r>
     </w:p>
     <w:p>
       <w:pPr>
         <w:pStyle w:val="Titre2"/>
       </w:pPr>
+      <w:bookmarkStart w:id="5" w:name="_Toc212643708"/>
       <w:r>
         <w:t>IA</w:t>
       </w:r>
+      <w:bookmarkEnd w:id="5"/>
     </w:p>
     <w:p>
       <w:r>
-        <w:t xml:space="preserve">Dans ce projet j’ai utiliser </w:t>
+        <w:t xml:space="preserve">Dans ce projet, j’ai utilisé l’IA à des fins d’apprentissage, comme pour la détection des touches du clavier, des clics de la souris ou encore pour cibler la position du curseur. Toutes ces utilisations que j’ai citées sont des bouts de code plutôt complexes à connaître, que j’ai découverts grâce à l’IA. Un autre cas d’utilisation a été lors de la compréhension du </w:t>
       </w:r>
       <w:proofErr w:type="spellStart"/>
       <w:r>
-        <w:t>l’ia</w:t>
+        <w:t>get</w:t>
       </w:r>
       <w:proofErr w:type="spellEnd"/>
       <w:r>
-        <w:t xml:space="preserve"> a des fin d’apprentissage comme par exemple pour la détection des touche du clavier, des clics de la souris ou encore pour target la positon du curseur. Toutes ces utilisation que j’ai cité sont des bout de code plutôt complexe a connaitre, que j’ai découvert grâce à </w:t>
-      </w:r>
-      <w:proofErr w:type="spellStart"/>
-      <w:r>
-        <w:t>l’ia</w:t>
-      </w:r>
-      <w:proofErr w:type="spellEnd"/>
-      <w:r>
-        <w:t xml:space="preserve">. Un autre cas d’utilisation ca a été lors de la compréhension du </w:t>
-      </w:r>
-      <w:proofErr w:type="spellStart"/>
-      <w:r>
-        <w:t>get</w:t>
-      </w:r>
-      <w:proofErr w:type="spellEnd"/>
-      <w:r>
-        <w:t>, set, c’</w:t>
-      </w:r>
-      <w:r>
-        <w:t>était</w:t>
-      </w:r>
-      <w:r>
-        <w:t xml:space="preserve"> pour moi une nouveauté complexe </w:t>
-      </w:r>
-      <w:r>
-        <w:t>à</w:t>
-      </w:r>
-      <w:r>
-        <w:t xml:space="preserve"> comprendre j’ai donc demandé des exemples </w:t>
-      </w:r>
-      <w:r>
-        <w:t>concret</w:t>
-      </w:r>
-      <w:r>
-        <w:t xml:space="preserve"> à</w:t>
-      </w:r>
-      <w:r>
-        <w:t xml:space="preserve"> </w:t>
-      </w:r>
-      <w:proofErr w:type="spellStart"/>
-      <w:r>
-        <w:t>ChatGPT</w:t>
-      </w:r>
-      <w:proofErr w:type="spellEnd"/>
-      <w:r>
-        <w:t xml:space="preserve"> pour comprendre le fonctionnement.</w:t>
+        <w:t xml:space="preserve"> et du set. C'était pour moi une nouveauté complexe à comprendre, j’ai donc demandé des exemples concrets à </w:t>
+      </w:r>
+      <w:r>
+        <w:t>Gemini</w:t>
+      </w:r>
+      <w:r>
+        <w:t xml:space="preserve"> pour comprendre le fonctionnement</w:t>
+      </w:r>
+      <w:r>
+        <w:t>. Pour finir L’intelligence artificiel m’a été utiles pour corriger mon français chaotique.</w:t>
       </w:r>
     </w:p>
     <w:sectPr>
-      <w:footerReference w:type="default" r:id="rId7"/>
+      <w:headerReference w:type="default" r:id="rId11"/>
+      <w:footerReference w:type="default" r:id="rId12"/>
       <w:pgSz w:w="11906" w:h="16838"/>
       <w:pgMar w:top="1417" w:right="1417" w:bottom="1417" w:left="1417" w:header="708" w:footer="708" w:gutter="0"/>
       <w:cols w:space="708"/>
@@ -246,7 +1093,7 @@
 </file>
 
 <file path=word/endnotes.xml><?xml version="1.0" encoding="utf-8"?>
-<w:endnotes xmlns:wpc="http://schemas.microsoft.com/office/word/2010/wordprocessingCanvas" xmlns:cx="http://schemas.microsoft.com/office/drawing/2014/chartex" xmlns:cx1="http://schemas.microsoft.com/office/drawing/2015/9/8/chartex" xmlns:cx2="http://schemas.microsoft.com/office/drawing/2015/10/21/chartex" xmlns:cx3="http://schemas.microsoft.com/office/drawing/2016/5/9/chartex" xmlns:cx4="http://schemas.microsoft.com/office/drawing/2016/5/10/chartex" xmlns:cx5="http://schemas.microsoft.com/office/drawing/2016/5/11/chartex" xmlns:cx6="http://schemas.microsoft.com/office/drawing/2016/5/12/chartex" xmlns:cx7="http://schemas.microsoft.com/office/drawing/2016/5/13/chartex" xmlns:cx8="http://schemas.microsoft.com/office/drawing/2016/5/14/chartex" xmlns:mc="http://schemas.openxmlformats.org/markup-compatibility/2006" xmlns:aink="http://schemas.microsoft.com/office/drawing/2016/ink" xmlns:am3d="http://schemas.microsoft.com/office/drawing/2017/model3d" xmlns:o="urn:schemas-microsoft-com:office:office" xmlns:oel="http://schemas.microsoft.com/office/2019/extlst" xmlns:r="http://schemas.openxmlformats.org/officeDocument/2006/relationships" xmlns:m="http://schemas.openxmlformats.org/officeDocument/2006/math" xmlns:v="urn:schemas-microsoft-com:vml" xmlns:wp14="http://schemas.microsoft.com/office/word/2010/wordprocessingDrawing" xmlns:wp="http://schemas.openxmlformats.org/drawingml/2006/wordprocessingDrawing" xmlns:w10="urn:schemas-microsoft-com:office:word" xmlns:w="http://schemas.openxmlformats.org/wordprocessingml/2006/main" xmlns:w14="http://schemas.microsoft.com/office/word/2010/wordml" xmlns:w15="http://schemas.microsoft.com/office/word/2012/wordml" xmlns:w16cex="http://schemas.microsoft.com/office/word/2018/wordml/cex" xmlns:w16cid="http://schemas.microsoft.com/office/word/2016/wordml/cid" xmlns:w16="http://schemas.microsoft.com/office/word/2018/wordml" xmlns:w16du="http://schemas.microsoft.com/office/word/2023/wordml/word16du" xmlns:w16sdtdh="http://schemas.microsoft.com/office/word/2020/wordml/sdtdatahash" xmlns:w16sdtfl="http://schemas.microsoft.com/office/word/2024/wordml/sdtformatlock" xmlns:w16se="http://schemas.microsoft.com/office/word/2015/wordml/symex" xmlns:wpg="http://schemas.microsoft.com/office/word/2010/wordprocessingGroup" xmlns:wpi="http://schemas.microsoft.com/office/word/2010/wordprocessingInk" xmlns:wne="http://schemas.microsoft.com/office/word/2006/wordml" xmlns:wps="http://schemas.microsoft.com/office/word/2010/wordprocessingShape" mc:Ignorable="w14 w15 w16se w16cid w16 w16cex w16sdtdh w16sdtfl w16du wp14">
+<w:endnotes xmlns:wpc="http://schemas.microsoft.com/office/word/2010/wordprocessingCanvas" xmlns:cx="http://schemas.microsoft.com/office/drawing/2014/chartex" xmlns:cx1="http://schemas.microsoft.com/office/drawing/2015/9/8/chartex" xmlns:cx2="http://schemas.microsoft.com/office/drawing/2015/10/21/chartex" xmlns:cx3="http://schemas.microsoft.com/office/drawing/2016/5/9/chartex" xmlns:cx4="http://schemas.microsoft.com/office/drawing/2016/5/10/chartex" xmlns:cx5="http://schemas.microsoft.com/office/drawing/2016/5/11/chartex" xmlns:cx6="http://schemas.microsoft.com/office/drawing/2016/5/12/chartex" xmlns:cx7="http://schemas.microsoft.com/office/drawing/2016/5/13/chartex" xmlns:cx8="http://schemas.microsoft.com/office/drawing/2016/5/14/chartex" xmlns:mc="http://schemas.openxmlformats.org/markup-compatibility/2006" xmlns:aink="http://schemas.microsoft.com/office/drawing/2016/ink" xmlns:am3d="http://schemas.microsoft.com/office/drawing/2017/model3d" xmlns:o="urn:schemas-microsoft-com:office:office" xmlns:oel="http://schemas.microsoft.com/office/2019/extlst" xmlns:r="http://schemas.openxmlformats.org/officeDocument/2006/relationships" xmlns:m="http://schemas.openxmlformats.org/officeDocument/2006/math" xmlns:v="urn:schemas-microsoft-com:vml" xmlns:wp14="http://schemas.microsoft.com/office/word/2010/wordprocessingDrawing" xmlns:wp="http://schemas.openxmlformats.org/drawingml/2006/wordprocessingDrawing" xmlns:w10="urn:schemas-microsoft-com:office:word" xmlns:w="http://schemas.openxmlformats.org/wordprocessingml/2006/main" xmlns:w14="http://schemas.microsoft.com/office/word/2010/wordml" xmlns:w15="http://schemas.microsoft.com/office/word/2012/wordml" xmlns:w16cex="http://schemas.microsoft.com/office/word/2018/wordml/cex" xmlns:w16cid="http://schemas.microsoft.com/office/word/2016/wordml/cid" xmlns:w16="http://schemas.microsoft.com/office/word/2018/wordml" xmlns:w16sdtdh="http://schemas.microsoft.com/office/word/2020/wordml/sdtdatahash" xmlns:w16se="http://schemas.microsoft.com/office/word/2015/wordml/symex" xmlns:wpg="http://schemas.microsoft.com/office/word/2010/wordprocessingGroup" xmlns:wpi="http://schemas.microsoft.com/office/word/2010/wordprocessingInk" xmlns:wne="http://schemas.microsoft.com/office/word/2006/wordml" xmlns:wps="http://schemas.microsoft.com/office/word/2010/wordprocessingShape" mc:Ignorable="w14 w15 w16se w16cid w16 w16cex w16sdtdh wp14">
   <w:endnote w:type="separator" w:id="-1">
     <w:p>
       <w:pPr>
@@ -271,13 +1118,14 @@
 </file>
 
 <file path=word/footer1.xml><?xml version="1.0" encoding="utf-8"?>
-<w:ftr xmlns:wpc="http://schemas.microsoft.com/office/word/2010/wordprocessingCanvas" xmlns:cx="http://schemas.microsoft.com/office/drawing/2014/chartex" xmlns:cx1="http://schemas.microsoft.com/office/drawing/2015/9/8/chartex" xmlns:cx2="http://schemas.microsoft.com/office/drawing/2015/10/21/chartex" xmlns:cx3="http://schemas.microsoft.com/office/drawing/2016/5/9/chartex" xmlns:cx4="http://schemas.microsoft.com/office/drawing/2016/5/10/chartex" xmlns:cx5="http://schemas.microsoft.com/office/drawing/2016/5/11/chartex" xmlns:cx6="http://schemas.microsoft.com/office/drawing/2016/5/12/chartex" xmlns:cx7="http://schemas.microsoft.com/office/drawing/2016/5/13/chartex" xmlns:cx8="http://schemas.microsoft.com/office/drawing/2016/5/14/chartex" xmlns:mc="http://schemas.openxmlformats.org/markup-compatibility/2006" xmlns:aink="http://schemas.microsoft.com/office/drawing/2016/ink" xmlns:am3d="http://schemas.microsoft.com/office/drawing/2017/model3d" xmlns:o="urn:schemas-microsoft-com:office:office" xmlns:oel="http://schemas.microsoft.com/office/2019/extlst" xmlns:r="http://schemas.openxmlformats.org/officeDocument/2006/relationships" xmlns:m="http://schemas.openxmlformats.org/officeDocument/2006/math" xmlns:v="urn:schemas-microsoft-com:vml" xmlns:wp14="http://schemas.microsoft.com/office/word/2010/wordprocessingDrawing" xmlns:wp="http://schemas.openxmlformats.org/drawingml/2006/wordprocessingDrawing" xmlns:w10="urn:schemas-microsoft-com:office:word" xmlns:w="http://schemas.openxmlformats.org/wordprocessingml/2006/main" xmlns:w14="http://schemas.microsoft.com/office/word/2010/wordml" xmlns:w15="http://schemas.microsoft.com/office/word/2012/wordml" xmlns:w16cex="http://schemas.microsoft.com/office/word/2018/wordml/cex" xmlns:w16cid="http://schemas.microsoft.com/office/word/2016/wordml/cid" xmlns:w16="http://schemas.microsoft.com/office/word/2018/wordml" xmlns:w16du="http://schemas.microsoft.com/office/word/2023/wordml/word16du" xmlns:w16sdtdh="http://schemas.microsoft.com/office/word/2020/wordml/sdtdatahash" xmlns:w16sdtfl="http://schemas.microsoft.com/office/word/2024/wordml/sdtformatlock" xmlns:w16se="http://schemas.microsoft.com/office/word/2015/wordml/symex" xmlns:wpg="http://schemas.microsoft.com/office/word/2010/wordprocessingGroup" xmlns:wpi="http://schemas.microsoft.com/office/word/2010/wordprocessingInk" xmlns:wne="http://schemas.microsoft.com/office/word/2006/wordml" xmlns:wps="http://schemas.microsoft.com/office/word/2010/wordprocessingShape" mc:Ignorable="w14 w15 w16se w16cid w16 w16cex w16sdtdh w16sdtfl w16du wp14">
+<w:ftr xmlns:wpc="http://schemas.microsoft.com/office/word/2010/wordprocessingCanvas" xmlns:cx="http://schemas.microsoft.com/office/drawing/2014/chartex" xmlns:cx1="http://schemas.microsoft.com/office/drawing/2015/9/8/chartex" xmlns:cx2="http://schemas.microsoft.com/office/drawing/2015/10/21/chartex" xmlns:cx3="http://schemas.microsoft.com/office/drawing/2016/5/9/chartex" xmlns:cx4="http://schemas.microsoft.com/office/drawing/2016/5/10/chartex" xmlns:cx5="http://schemas.microsoft.com/office/drawing/2016/5/11/chartex" xmlns:cx6="http://schemas.microsoft.com/office/drawing/2016/5/12/chartex" xmlns:cx7="http://schemas.microsoft.com/office/drawing/2016/5/13/chartex" xmlns:cx8="http://schemas.microsoft.com/office/drawing/2016/5/14/chartex" xmlns:mc="http://schemas.openxmlformats.org/markup-compatibility/2006" xmlns:aink="http://schemas.microsoft.com/office/drawing/2016/ink" xmlns:am3d="http://schemas.microsoft.com/office/drawing/2017/model3d" xmlns:o="urn:schemas-microsoft-com:office:office" xmlns:oel="http://schemas.microsoft.com/office/2019/extlst" xmlns:r="http://schemas.openxmlformats.org/officeDocument/2006/relationships" xmlns:m="http://schemas.openxmlformats.org/officeDocument/2006/math" xmlns:v="urn:schemas-microsoft-com:vml" xmlns:wp14="http://schemas.microsoft.com/office/word/2010/wordprocessingDrawing" xmlns:wp="http://schemas.openxmlformats.org/drawingml/2006/wordprocessingDrawing" xmlns:w10="urn:schemas-microsoft-com:office:word" xmlns:w="http://schemas.openxmlformats.org/wordprocessingml/2006/main" xmlns:w14="http://schemas.microsoft.com/office/word/2010/wordml" xmlns:w15="http://schemas.microsoft.com/office/word/2012/wordml" xmlns:w16cex="http://schemas.microsoft.com/office/word/2018/wordml/cex" xmlns:w16cid="http://schemas.microsoft.com/office/word/2016/wordml/cid" xmlns:w16="http://schemas.microsoft.com/office/word/2018/wordml" xmlns:w16sdtdh="http://schemas.microsoft.com/office/word/2020/wordml/sdtdatahash" xmlns:w16se="http://schemas.microsoft.com/office/word/2015/wordml/symex" xmlns:wpg="http://schemas.microsoft.com/office/word/2010/wordprocessingGroup" xmlns:wpi="http://schemas.microsoft.com/office/word/2010/wordprocessingInk" xmlns:wne="http://schemas.microsoft.com/office/word/2006/wordml" xmlns:wps="http://schemas.microsoft.com/office/word/2010/wordprocessingShape" mc:Ignorable="w14 w15 w16se w16cid w16 w16cex w16sdtdh wp14">
   <w:tbl>
     <w:tblPr>
-      <w:tblStyle w:val="Grilledutableau"/>
-      <w:tblW w:w="0" w:type="auto"/>
+      <w:tblStyle w:val="TableauGrille1Clair"/>
+      <w:tblW w:w="10632" w:type="dxa"/>
+      <w:tblInd w:w="-714" w:type="dxa"/>
       <w:tblBorders>
-        <w:top w:val="none" w:sz="0" w:space="0" w:color="auto"/>
+        <w:top w:val="single" w:sz="12" w:space="0" w:color="000000" w:themeColor="text1"/>
         <w:left w:val="none" w:sz="0" w:space="0" w:color="auto"/>
         <w:bottom w:val="none" w:sz="0" w:space="0" w:color="auto"/>
         <w:right w:val="none" w:sz="0" w:space="0" w:color="auto"/>
@@ -287,21 +1135,162 @@
       <w:tblLook w:val="04A0" w:firstRow="1" w:lastRow="0" w:firstColumn="1" w:lastColumn="0" w:noHBand="0" w:noVBand="1"/>
     </w:tblPr>
     <w:tblGrid>
-      <w:gridCol w:w="3020"/>
+      <w:gridCol w:w="3734"/>
       <w:gridCol w:w="3021"/>
-      <w:gridCol w:w="3021"/>
+      <w:gridCol w:w="3877"/>
     </w:tblGrid>
     <w:tr>
+      <w:trPr>
+        <w:cnfStyle w:val="100000000000" w:firstRow="1" w:lastRow="0" w:firstColumn="0" w:lastColumn="0" w:oddVBand="0" w:evenVBand="0" w:oddHBand="0" w:evenHBand="0" w:firstRowFirstColumn="0" w:firstRowLastColumn="0" w:lastRowFirstColumn="0" w:lastRowLastColumn="0"/>
+      </w:trPr>
       <w:tc>
         <w:tcPr>
-          <w:tcW w:w="3020" w:type="dxa"/>
+          <w:cnfStyle w:val="001000000000" w:firstRow="0" w:lastRow="0" w:firstColumn="1" w:lastColumn="0" w:oddVBand="0" w:evenVBand="0" w:oddHBand="0" w:evenHBand="0" w:firstRowFirstColumn="0" w:firstRowLastColumn="0" w:lastRowFirstColumn="0" w:lastRowLastColumn="0"/>
+          <w:tcW w:w="3734" w:type="dxa"/>
+          <w:tcBorders>
+            <w:bottom w:val="none" w:sz="0" w:space="0" w:color="auto"/>
+          </w:tcBorders>
         </w:tcPr>
         <w:p>
           <w:pPr>
             <w:pStyle w:val="Pieddepage"/>
           </w:pPr>
           <w:r>
-            <w:t>Damien Rochat</w:t>
+            <w:t xml:space="preserve">Auteur : </w:t>
+          </w:r>
+          <w:r>
+            <w:fldChar w:fldCharType="begin"/>
+          </w:r>
+          <w:r>
+            <w:instrText xml:space="preserve"> AUTHOR  \* FirstCap  \* MERGEFORMAT </w:instrText>
+          </w:r>
+          <w:r>
+            <w:fldChar w:fldCharType="separate"/>
+          </w:r>
+          <w:r>
+            <w:rPr>
+              <w:b w:val="0"/>
+              <w:bCs w:val="0"/>
+              <w:noProof/>
+            </w:rPr>
+            <w:t>Damien</w:t>
+          </w:r>
+          <w:r>
+            <w:rPr>
+              <w:noProof/>
+            </w:rPr>
+            <w:t xml:space="preserve"> </w:t>
+          </w:r>
+          <w:r>
+            <w:rPr>
+              <w:b w:val="0"/>
+              <w:bCs w:val="0"/>
+              <w:noProof/>
+            </w:rPr>
+            <w:t>Rochat</w:t>
+          </w:r>
+          <w:r>
+            <w:rPr>
+              <w:noProof/>
+            </w:rPr>
+            <w:fldChar w:fldCharType="end"/>
+          </w:r>
+        </w:p>
+      </w:tc>
+      <w:tc>
+        <w:tcPr>
+          <w:tcW w:w="3021" w:type="dxa"/>
+          <w:tcBorders>
+            <w:bottom w:val="none" w:sz="0" w:space="0" w:color="auto"/>
+          </w:tcBorders>
+        </w:tcPr>
+        <w:p>
+          <w:pPr>
+            <w:pStyle w:val="Pieddepage"/>
+            <w:jc w:val="center"/>
+            <w:cnfStyle w:val="100000000000" w:firstRow="1" w:lastRow="0" w:firstColumn="0" w:lastColumn="0" w:oddVBand="0" w:evenVBand="0" w:oddHBand="0" w:evenHBand="0" w:firstRowFirstColumn="0" w:firstRowLastColumn="0" w:lastRowFirstColumn="0" w:lastRowLastColumn="0"/>
+          </w:pPr>
+        </w:p>
+      </w:tc>
+      <w:tc>
+        <w:tcPr>
+          <w:tcW w:w="3877" w:type="dxa"/>
+          <w:tcBorders>
+            <w:bottom w:val="none" w:sz="0" w:space="0" w:color="auto"/>
+          </w:tcBorders>
+        </w:tcPr>
+        <w:p>
+          <w:pPr>
+            <w:pStyle w:val="Pieddepage"/>
+            <w:ind w:left="708"/>
+            <w:jc w:val="right"/>
+            <w:cnfStyle w:val="100000000000" w:firstRow="1" w:lastRow="0" w:firstColumn="0" w:lastColumn="0" w:oddVBand="0" w:evenVBand="0" w:oddHBand="0" w:evenHBand="0" w:firstRowFirstColumn="0" w:firstRowLastColumn="0" w:lastRowFirstColumn="0" w:lastRowLastColumn="0"/>
+          </w:pPr>
+          <w:r>
+            <w:rPr>
+              <w:b w:val="0"/>
+              <w:bCs w:val="0"/>
+            </w:rPr>
+            <w:t>Créé le</w:t>
+          </w:r>
+          <w:r>
+            <w:t xml:space="preserve"> </w:t>
+          </w:r>
+          <w:r>
+            <w:fldChar w:fldCharType="begin"/>
+          </w:r>
+          <w:r>
+            <w:instrText xml:space="preserve"> CREATEDATE  \@ "dd/MM/yyyy"  \* MERGEFORMAT </w:instrText>
+          </w:r>
+          <w:r>
+            <w:fldChar w:fldCharType="separate"/>
+          </w:r>
+          <w:r>
+            <w:rPr>
+              <w:b w:val="0"/>
+              <w:bCs w:val="0"/>
+              <w:noProof/>
+            </w:rPr>
+            <w:t>29/10/2025</w:t>
+          </w:r>
+          <w:r>
+            <w:fldChar w:fldCharType="end"/>
+          </w:r>
+        </w:p>
+      </w:tc>
+    </w:tr>
+    <w:tr>
+      <w:tc>
+        <w:tcPr>
+          <w:cnfStyle w:val="001000000000" w:firstRow="0" w:lastRow="0" w:firstColumn="1" w:lastColumn="0" w:oddVBand="0" w:evenVBand="0" w:oddHBand="0" w:evenHBand="0" w:firstRowFirstColumn="0" w:firstRowLastColumn="0" w:lastRowFirstColumn="0" w:lastRowLastColumn="0"/>
+          <w:tcW w:w="3734" w:type="dxa"/>
+        </w:tcPr>
+        <w:p>
+          <w:pPr>
+            <w:pStyle w:val="Pieddepage"/>
+          </w:pPr>
+          <w:r>
+            <w:t xml:space="preserve">Modifié : </w:t>
+          </w:r>
+          <w:r>
+            <w:rPr>
+              <w:b w:val="0"/>
+              <w:bCs w:val="0"/>
+            </w:rPr>
+            <w:t xml:space="preserve">par </w:t>
+          </w:r>
+          <w:r>
+            <w:fldChar w:fldCharType="begin"/>
+          </w:r>
+          <w:r>
+            <w:rPr>
+              <w:b w:val="0"/>
+              <w:bCs w:val="0"/>
+            </w:rPr>
+            <w:instrText xml:space="preserve"> LASTSAVEDBY  \* FirstCap  \* MERGEFORMAT </w:instrText>
+          </w:r>
+          <w:r>
+            <w:fldChar w:fldCharType="end"/>
           </w:r>
         </w:p>
       </w:tc>
@@ -313,49 +1302,80 @@
           <w:pPr>
             <w:pStyle w:val="Pieddepage"/>
             <w:jc w:val="center"/>
+            <w:cnfStyle w:val="000000000000" w:firstRow="0" w:lastRow="0" w:firstColumn="0" w:lastColumn="0" w:oddVBand="0" w:evenVBand="0" w:oddHBand="0" w:evenHBand="0" w:firstRowFirstColumn="0" w:firstRowLastColumn="0" w:lastRowFirstColumn="0" w:lastRowLastColumn="0"/>
           </w:pPr>
           <w:r>
+            <w:t xml:space="preserve">Page </w:t>
+          </w:r>
+          <w:r>
             <w:fldChar w:fldCharType="begin"/>
           </w:r>
           <w:r>
-            <w:instrText xml:space="preserve"> PAGE  \* Arabic  \* MERGEFORMAT </w:instrText>
+            <w:instrText xml:space="preserve"> PAGE    \* MERGEFORMAT </w:instrText>
           </w:r>
           <w:r>
             <w:fldChar w:fldCharType="separate"/>
           </w:r>
           <w:r>
+            <w:t>1</w:t>
+          </w:r>
+          <w:r>
+            <w:fldChar w:fldCharType="end"/>
+          </w:r>
+          <w:r>
+            <w:t xml:space="preserve"> sur </w:t>
+          </w:r>
+          <w:r>
+            <w:fldChar w:fldCharType="begin"/>
+          </w:r>
+          <w:r>
+            <w:instrText xml:space="preserve"> NUMPAGES  \* Arabic  \* MERGEFORMAT </w:instrText>
+          </w:r>
+          <w:r>
+            <w:fldChar w:fldCharType="separate"/>
+          </w:r>
+          <w:r>
+            <w:t>1</w:t>
+          </w:r>
+          <w:r>
             <w:rPr>
               <w:noProof/>
             </w:rPr>
-            <w:t>2</w:t>
-          </w:r>
-          <w:r>
             <w:fldChar w:fldCharType="end"/>
           </w:r>
-          <w:r>
-            <w:t>/</w:t>
-          </w:r>
-          <w:fldSimple w:instr=" NUMPAGES  \* Arabic  \* MERGEFORMAT ">
-            <w:r>
-              <w:rPr>
-                <w:noProof/>
-              </w:rPr>
-              <w:t>2</w:t>
-            </w:r>
-          </w:fldSimple>
         </w:p>
       </w:tc>
       <w:tc>
         <w:tcPr>
-          <w:tcW w:w="3021" w:type="dxa"/>
+          <w:tcW w:w="3877" w:type="dxa"/>
         </w:tcPr>
         <w:p>
           <w:pPr>
             <w:pStyle w:val="Pieddepage"/>
+            <w:ind w:left="708"/>
             <w:jc w:val="right"/>
+            <w:cnfStyle w:val="000000000000" w:firstRow="0" w:lastRow="0" w:firstColumn="0" w:lastColumn="0" w:oddVBand="0" w:evenVBand="0" w:oddHBand="0" w:evenHBand="0" w:firstRowFirstColumn="0" w:firstRowLastColumn="0" w:lastRowFirstColumn="0" w:lastRowLastColumn="0"/>
           </w:pPr>
           <w:r>
-            <w:t>09.10.2025</w:t>
+            <w:t xml:space="preserve">Imprimé le </w:t>
+          </w:r>
+          <w:r>
+            <w:fldChar w:fldCharType="begin"/>
+          </w:r>
+          <w:r>
+            <w:instrText xml:space="preserve"> PRINTDATE  \@ "dd.MM.yyyy HH:mm"  \* MERGEFORMAT </w:instrText>
+          </w:r>
+          <w:r>
+            <w:fldChar w:fldCharType="separate"/>
+          </w:r>
+          <w:r>
+            <w:rPr>
+              <w:noProof/>
+            </w:rPr>
+            <w:t>00.00.0000 00:00</w:t>
+          </w:r>
+          <w:r>
+            <w:fldChar w:fldCharType="end"/>
           </w:r>
         </w:p>
       </w:tc>
@@ -363,46 +1383,107 @@
     <w:tr>
       <w:tc>
         <w:tcPr>
-          <w:tcW w:w="3020" w:type="dxa"/>
-        </w:tcPr>
-        <w:p>
-          <w:pPr>
-            <w:pStyle w:val="Pieddepage"/>
-            <w:tabs>
-              <w:tab w:val="clear" w:pos="4536"/>
-              <w:tab w:val="clear" w:pos="9072"/>
-              <w:tab w:val="left" w:pos="915"/>
-            </w:tabs>
-          </w:pPr>
-          <w:r>
-            <w:t>V1</w:t>
-          </w:r>
-        </w:p>
-      </w:tc>
-      <w:tc>
-        <w:tcPr>
-          <w:tcW w:w="3021" w:type="dxa"/>
+          <w:cnfStyle w:val="001000000000" w:firstRow="0" w:lastRow="0" w:firstColumn="1" w:lastColumn="0" w:oddVBand="0" w:evenVBand="0" w:oddHBand="0" w:evenHBand="0" w:firstRowFirstColumn="0" w:firstRowLastColumn="0" w:lastRowFirstColumn="0" w:lastRowLastColumn="0"/>
+          <w:tcW w:w="3734" w:type="dxa"/>
         </w:tcPr>
         <w:p>
           <w:pPr>
             <w:pStyle w:val="Pieddepage"/>
           </w:pPr>
+          <w:r>
+            <w:t xml:space="preserve">Version : </w:t>
+          </w:r>
+          <w:r>
+            <w:fldChar w:fldCharType="begin"/>
+          </w:r>
+          <w:r>
+            <w:rPr>
+              <w:b w:val="0"/>
+              <w:bCs w:val="0"/>
+            </w:rPr>
+            <w:instrText xml:space="preserve"> INFO  RevNum  \* MERGEFORMAT </w:instrText>
+          </w:r>
+          <w:r>
+            <w:fldChar w:fldCharType="separate"/>
+          </w:r>
+          <w:r>
+            <w:rPr>
+              <w:b w:val="0"/>
+              <w:bCs w:val="0"/>
+            </w:rPr>
+            <w:t>1</w:t>
+          </w:r>
+          <w:r>
+            <w:fldChar w:fldCharType="end"/>
+          </w:r>
+          <w:r>
+            <w:t xml:space="preserve"> </w:t>
+          </w:r>
+          <w:r>
+            <w:rPr>
+              <w:b w:val="0"/>
+              <w:bCs w:val="0"/>
+            </w:rPr>
+            <w:t>du</w:t>
+          </w:r>
+          <w:r>
+            <w:t xml:space="preserve"> </w:t>
+          </w:r>
+          <w:r>
+            <w:fldChar w:fldCharType="begin"/>
+          </w:r>
+          <w:r>
+            <w:instrText xml:space="preserve"> SAVEDATE  \@ "dd.MM.yyyy HH:mm"  \* MERGEFORMAT </w:instrText>
+          </w:r>
+          <w:r>
+            <w:fldChar w:fldCharType="separate"/>
+          </w:r>
+          <w:r>
+            <w:rPr>
+              <w:b w:val="0"/>
+              <w:bCs w:val="0"/>
+              <w:noProof/>
+            </w:rPr>
+            <w:t>00.00.0000 00:00</w:t>
+          </w:r>
+          <w:r>
+            <w:fldChar w:fldCharType="end"/>
+          </w:r>
         </w:p>
       </w:tc>
       <w:tc>
         <w:tcPr>
-          <w:tcW w:w="3021" w:type="dxa"/>
+          <w:tcW w:w="6898" w:type="dxa"/>
+          <w:gridSpan w:val="2"/>
         </w:tcPr>
         <w:p>
           <w:pPr>
             <w:pStyle w:val="Pieddepage"/>
+            <w:ind w:left="708"/>
             <w:jc w:val="right"/>
+            <w:cnfStyle w:val="000000000000" w:firstRow="0" w:lastRow="0" w:firstColumn="0" w:lastColumn="0" w:oddVBand="0" w:evenVBand="0" w:oddHBand="0" w:evenHBand="0" w:firstRowFirstColumn="0" w:firstRowLastColumn="0" w:lastRowFirstColumn="0" w:lastRowLastColumn="0"/>
           </w:pPr>
-          <w:proofErr w:type="spellStart"/>
-          <w:r>
-            <w:t>Shootmeup</w:t>
-          </w:r>
-          <w:proofErr w:type="spellEnd"/>
+          <w:r>
+            <w:fldChar w:fldCharType="begin"/>
+          </w:r>
+          <w:r>
+            <w:instrText xml:space="preserve"> FILENAME  \* FirstCap  \* MERGEFORMAT </w:instrText>
+          </w:r>
+          <w:r>
+            <w:fldChar w:fldCharType="separate"/>
+          </w:r>
+          <w:r>
+            <w:rPr>
+              <w:noProof/>
+            </w:rPr>
+            <w:t>Document1</w:t>
+          </w:r>
+          <w:r>
+            <w:rPr>
+              <w:noProof/>
+            </w:rPr>
+            <w:fldChar w:fldCharType="end"/>
+          </w:r>
         </w:p>
       </w:tc>
     </w:tr>
@@ -416,7 +1497,7 @@
 </file>
 
 <file path=word/footnotes.xml><?xml version="1.0" encoding="utf-8"?>
-<w:footnotes xmlns:wpc="http://schemas.microsoft.com/office/word/2010/wordprocessingCanvas" xmlns:cx="http://schemas.microsoft.com/office/drawing/2014/chartex" xmlns:cx1="http://schemas.microsoft.com/office/drawing/2015/9/8/chartex" xmlns:cx2="http://schemas.microsoft.com/office/drawing/2015/10/21/chartex" xmlns:cx3="http://schemas.microsoft.com/office/drawing/2016/5/9/chartex" xmlns:cx4="http://schemas.microsoft.com/office/drawing/2016/5/10/chartex" xmlns:cx5="http://schemas.microsoft.com/office/drawing/2016/5/11/chartex" xmlns:cx6="http://schemas.microsoft.com/office/drawing/2016/5/12/chartex" xmlns:cx7="http://schemas.microsoft.com/office/drawing/2016/5/13/chartex" xmlns:cx8="http://schemas.microsoft.com/office/drawing/2016/5/14/chartex" xmlns:mc="http://schemas.openxmlformats.org/markup-compatibility/2006" xmlns:aink="http://schemas.microsoft.com/office/drawing/2016/ink" xmlns:am3d="http://schemas.microsoft.com/office/drawing/2017/model3d" xmlns:o="urn:schemas-microsoft-com:office:office" xmlns:oel="http://schemas.microsoft.com/office/2019/extlst" xmlns:r="http://schemas.openxmlformats.org/officeDocument/2006/relationships" xmlns:m="http://schemas.openxmlformats.org/officeDocument/2006/math" xmlns:v="urn:schemas-microsoft-com:vml" xmlns:wp14="http://schemas.microsoft.com/office/word/2010/wordprocessingDrawing" xmlns:wp="http://schemas.openxmlformats.org/drawingml/2006/wordprocessingDrawing" xmlns:w10="urn:schemas-microsoft-com:office:word" xmlns:w="http://schemas.openxmlformats.org/wordprocessingml/2006/main" xmlns:w14="http://schemas.microsoft.com/office/word/2010/wordml" xmlns:w15="http://schemas.microsoft.com/office/word/2012/wordml" xmlns:w16cex="http://schemas.microsoft.com/office/word/2018/wordml/cex" xmlns:w16cid="http://schemas.microsoft.com/office/word/2016/wordml/cid" xmlns:w16="http://schemas.microsoft.com/office/word/2018/wordml" xmlns:w16du="http://schemas.microsoft.com/office/word/2023/wordml/word16du" xmlns:w16sdtdh="http://schemas.microsoft.com/office/word/2020/wordml/sdtdatahash" xmlns:w16sdtfl="http://schemas.microsoft.com/office/word/2024/wordml/sdtformatlock" xmlns:w16se="http://schemas.microsoft.com/office/word/2015/wordml/symex" xmlns:wpg="http://schemas.microsoft.com/office/word/2010/wordprocessingGroup" xmlns:wpi="http://schemas.microsoft.com/office/word/2010/wordprocessingInk" xmlns:wne="http://schemas.microsoft.com/office/word/2006/wordml" xmlns:wps="http://schemas.microsoft.com/office/word/2010/wordprocessingShape" mc:Ignorable="w14 w15 w16se w16cid w16 w16cex w16sdtdh w16sdtfl w16du wp14">
+<w:footnotes xmlns:wpc="http://schemas.microsoft.com/office/word/2010/wordprocessingCanvas" xmlns:cx="http://schemas.microsoft.com/office/drawing/2014/chartex" xmlns:cx1="http://schemas.microsoft.com/office/drawing/2015/9/8/chartex" xmlns:cx2="http://schemas.microsoft.com/office/drawing/2015/10/21/chartex" xmlns:cx3="http://schemas.microsoft.com/office/drawing/2016/5/9/chartex" xmlns:cx4="http://schemas.microsoft.com/office/drawing/2016/5/10/chartex" xmlns:cx5="http://schemas.microsoft.com/office/drawing/2016/5/11/chartex" xmlns:cx6="http://schemas.microsoft.com/office/drawing/2016/5/12/chartex" xmlns:cx7="http://schemas.microsoft.com/office/drawing/2016/5/13/chartex" xmlns:cx8="http://schemas.microsoft.com/office/drawing/2016/5/14/chartex" xmlns:mc="http://schemas.openxmlformats.org/markup-compatibility/2006" xmlns:aink="http://schemas.microsoft.com/office/drawing/2016/ink" xmlns:am3d="http://schemas.microsoft.com/office/drawing/2017/model3d" xmlns:o="urn:schemas-microsoft-com:office:office" xmlns:oel="http://schemas.microsoft.com/office/2019/extlst" xmlns:r="http://schemas.openxmlformats.org/officeDocument/2006/relationships" xmlns:m="http://schemas.openxmlformats.org/officeDocument/2006/math" xmlns:v="urn:schemas-microsoft-com:vml" xmlns:wp14="http://schemas.microsoft.com/office/word/2010/wordprocessingDrawing" xmlns:wp="http://schemas.openxmlformats.org/drawingml/2006/wordprocessingDrawing" xmlns:w10="urn:schemas-microsoft-com:office:word" xmlns:w="http://schemas.openxmlformats.org/wordprocessingml/2006/main" xmlns:w14="http://schemas.microsoft.com/office/word/2010/wordml" xmlns:w15="http://schemas.microsoft.com/office/word/2012/wordml" xmlns:w16cex="http://schemas.microsoft.com/office/word/2018/wordml/cex" xmlns:w16cid="http://schemas.microsoft.com/office/word/2016/wordml/cid" xmlns:w16="http://schemas.microsoft.com/office/word/2018/wordml" xmlns:w16sdtdh="http://schemas.microsoft.com/office/word/2020/wordml/sdtdatahash" xmlns:w16se="http://schemas.microsoft.com/office/word/2015/wordml/symex" xmlns:wpg="http://schemas.microsoft.com/office/word/2010/wordprocessingGroup" xmlns:wpi="http://schemas.microsoft.com/office/word/2010/wordprocessingInk" xmlns:wne="http://schemas.microsoft.com/office/word/2006/wordml" xmlns:wps="http://schemas.microsoft.com/office/word/2010/wordprocessingShape" mc:Ignorable="w14 w15 w16se w16cid w16 w16cex w16sdtdh wp14">
   <w:footnote w:type="separator" w:id="-1">
     <w:p>
       <w:pPr>
@@ -440,8 +1521,277 @@
 </w:footnotes>
 </file>
 
+<file path=word/header1.xml><?xml version="1.0" encoding="utf-8"?>
+<w:hdr xmlns:wpc="http://schemas.microsoft.com/office/word/2010/wordprocessingCanvas" xmlns:cx="http://schemas.microsoft.com/office/drawing/2014/chartex" xmlns:cx1="http://schemas.microsoft.com/office/drawing/2015/9/8/chartex" xmlns:cx2="http://schemas.microsoft.com/office/drawing/2015/10/21/chartex" xmlns:cx3="http://schemas.microsoft.com/office/drawing/2016/5/9/chartex" xmlns:cx4="http://schemas.microsoft.com/office/drawing/2016/5/10/chartex" xmlns:cx5="http://schemas.microsoft.com/office/drawing/2016/5/11/chartex" xmlns:cx6="http://schemas.microsoft.com/office/drawing/2016/5/12/chartex" xmlns:cx7="http://schemas.microsoft.com/office/drawing/2016/5/13/chartex" xmlns:cx8="http://schemas.microsoft.com/office/drawing/2016/5/14/chartex" xmlns:mc="http://schemas.openxmlformats.org/markup-compatibility/2006" xmlns:aink="http://schemas.microsoft.com/office/drawing/2016/ink" xmlns:am3d="http://schemas.microsoft.com/office/drawing/2017/model3d" xmlns:o="urn:schemas-microsoft-com:office:office" xmlns:oel="http://schemas.microsoft.com/office/2019/extlst" xmlns:r="http://schemas.openxmlformats.org/officeDocument/2006/relationships" xmlns:m="http://schemas.openxmlformats.org/officeDocument/2006/math" xmlns:v="urn:schemas-microsoft-com:vml" xmlns:wp14="http://schemas.microsoft.com/office/word/2010/wordprocessingDrawing" xmlns:wp="http://schemas.openxmlformats.org/drawingml/2006/wordprocessingDrawing" xmlns:w10="urn:schemas-microsoft-com:office:word" xmlns:w="http://schemas.openxmlformats.org/wordprocessingml/2006/main" xmlns:w14="http://schemas.microsoft.com/office/word/2010/wordml" xmlns:w15="http://schemas.microsoft.com/office/word/2012/wordml" xmlns:w16cex="http://schemas.microsoft.com/office/word/2018/wordml/cex" xmlns:w16cid="http://schemas.microsoft.com/office/word/2016/wordml/cid" xmlns:w16="http://schemas.microsoft.com/office/word/2018/wordml" xmlns:w16sdtdh="http://schemas.microsoft.com/office/word/2020/wordml/sdtdatahash" xmlns:w16se="http://schemas.microsoft.com/office/word/2015/wordml/symex" xmlns:wpg="http://schemas.microsoft.com/office/word/2010/wordprocessingGroup" xmlns:wpi="http://schemas.microsoft.com/office/word/2010/wordprocessingInk" xmlns:wne="http://schemas.microsoft.com/office/word/2006/wordml" xmlns:wps="http://schemas.microsoft.com/office/word/2010/wordprocessingShape" mc:Ignorable="w14 w15 w16se w16cid w16 w16cex w16sdtdh wp14">
+  <w:tbl>
+    <w:tblPr>
+      <w:tblStyle w:val="amoi"/>
+      <w:tblW w:w="0" w:type="auto"/>
+      <w:tblBorders>
+        <w:bottom w:val="single" w:sz="12" w:space="0" w:color="000000" w:themeColor="text1"/>
+      </w:tblBorders>
+      <w:tblLook w:val="04A0" w:firstRow="1" w:lastRow="0" w:firstColumn="1" w:lastColumn="0" w:noHBand="0" w:noVBand="1"/>
+    </w:tblPr>
+    <w:tblGrid>
+      <w:gridCol w:w="1701"/>
+      <w:gridCol w:w="1701"/>
+      <w:gridCol w:w="3394"/>
+      <w:gridCol w:w="2266"/>
+    </w:tblGrid>
+    <w:tr>
+      <w:trPr>
+        <w:cnfStyle w:val="100000000000" w:firstRow="1" w:lastRow="0" w:firstColumn="0" w:lastColumn="0" w:oddVBand="0" w:evenVBand="0" w:oddHBand="0" w:evenHBand="0" w:firstRowFirstColumn="0" w:firstRowLastColumn="0" w:lastRowFirstColumn="0" w:lastRowLastColumn="0"/>
+      </w:trPr>
+      <w:tc>
+        <w:tcPr>
+          <w:tcW w:w="1701" w:type="dxa"/>
+          <w:vAlign w:val="center"/>
+        </w:tcPr>
+        <w:p>
+          <w:pPr>
+            <w:pStyle w:val="En-tte"/>
+            <w:rPr>
+              <w:rFonts w:ascii="ETML L" w:hAnsi="ETML L"/>
+              <w:color w:val="000000" w:themeColor="text1"/>
+            </w:rPr>
+          </w:pPr>
+          <w:r>
+            <w:rPr>
+              <w:rFonts w:ascii="ETML L" w:hAnsi="ETML L"/>
+              <w:color w:val="000000" w:themeColor="text1"/>
+            </w:rPr>
+            <w:t>ETML</w:t>
+          </w:r>
+        </w:p>
+      </w:tc>
+      <w:tc>
+        <w:tcPr>
+          <w:tcW w:w="1701" w:type="dxa"/>
+          <w:vAlign w:val="center"/>
+        </w:tcPr>
+        <w:p>
+          <w:pPr>
+            <w:pStyle w:val="En-tte"/>
+            <w:jc w:val="center"/>
+            <w:rPr>
+              <w:rFonts w:ascii="Eras Light ITC" w:hAnsi="Eras Light ITC"/>
+              <w:b/>
+              <w:bCs/>
+              <w:color w:val="000000" w:themeColor="text1"/>
+              <w:sz w:val="20"/>
+              <w:szCs w:val="20"/>
+            </w:rPr>
+          </w:pPr>
+          <w:r>
+            <w:rPr>
+              <w:rFonts w:ascii="Eras Light ITC" w:hAnsi="Eras Light ITC"/>
+              <w:noProof/>
+              <w:color w:val="000000" w:themeColor="text1"/>
+              <w:sz w:val="20"/>
+              <w:szCs w:val="20"/>
+            </w:rPr>
+            <w:drawing>
+              <wp:anchor distT="0" distB="0" distL="114300" distR="114300" simplePos="0" relativeHeight="251659264" behindDoc="0" locked="0" layoutInCell="1" allowOverlap="1" wp14:anchorId="5C290680" wp14:editId="2CEB3EBC">
+                <wp:simplePos x="0" y="0"/>
+                <wp:positionH relativeFrom="column">
+                  <wp:posOffset>-154940</wp:posOffset>
+                </wp:positionH>
+                <wp:positionV relativeFrom="paragraph">
+                  <wp:posOffset>-107315</wp:posOffset>
+                </wp:positionV>
+                <wp:extent cx="266700" cy="238125"/>
+                <wp:effectExtent l="0" t="0" r="0" b="9525"/>
+                <wp:wrapNone/>
+                <wp:docPr id="128062688" name="Image 3"/>
+                <wp:cNvGraphicFramePr>
+                  <a:graphicFrameLocks xmlns:a="http://schemas.openxmlformats.org/drawingml/2006/main" noChangeAspect="1"/>
+                </wp:cNvGraphicFramePr>
+                <a:graphic xmlns:a="http://schemas.openxmlformats.org/drawingml/2006/main">
+                  <a:graphicData uri="http://schemas.openxmlformats.org/drawingml/2006/picture">
+                    <pic:pic xmlns:pic="http://schemas.openxmlformats.org/drawingml/2006/picture">
+                      <pic:nvPicPr>
+                        <pic:cNvPr id="128062688" name="Image 128062688"/>
+                        <pic:cNvPicPr/>
+                      </pic:nvPicPr>
+                      <pic:blipFill>
+                        <a:blip r:embed="rId1">
+                          <a:extLst>
+                            <a:ext uri="{28A0092B-C50C-407E-A947-70E740481C1C}">
+                              <a14:useLocalDpi xmlns:a14="http://schemas.microsoft.com/office/drawing/2010/main" val="0"/>
+                            </a:ext>
+                          </a:extLst>
+                        </a:blip>
+                        <a:stretch>
+                          <a:fillRect/>
+                        </a:stretch>
+                      </pic:blipFill>
+                      <pic:spPr>
+                        <a:xfrm>
+                          <a:off x="0" y="0"/>
+                          <a:ext cx="266700" cy="238125"/>
+                        </a:xfrm>
+                        <a:prstGeom prst="rect">
+                          <a:avLst/>
+                        </a:prstGeom>
+                      </pic:spPr>
+                    </pic:pic>
+                  </a:graphicData>
+                </a:graphic>
+                <wp14:sizeRelH relativeFrom="margin">
+                  <wp14:pctWidth>0</wp14:pctWidth>
+                </wp14:sizeRelH>
+                <wp14:sizeRelV relativeFrom="margin">
+                  <wp14:pctHeight>0</wp14:pctHeight>
+                </wp14:sizeRelV>
+              </wp:anchor>
+            </w:drawing>
+          </w:r>
+          <w:r>
+            <w:rPr>
+              <w:rFonts w:ascii="Eras Light ITC" w:hAnsi="Eras Light ITC"/>
+              <w:b/>
+              <w:bCs/>
+              <w:color w:val="000000" w:themeColor="text1"/>
+              <w:sz w:val="20"/>
+              <w:szCs w:val="20"/>
+            </w:rPr>
+            <w:t>P_</w:t>
+          </w:r>
+          <w:r>
+            <w:rPr>
+              <w:rFonts w:ascii="Eras Light ITC" w:hAnsi="Eras Light ITC"/>
+              <w:b/>
+              <w:bCs/>
+              <w:color w:val="000000" w:themeColor="text1"/>
+              <w:sz w:val="20"/>
+              <w:szCs w:val="20"/>
+            </w:rPr>
+            <w:t>OO</w:t>
+          </w:r>
+        </w:p>
+      </w:tc>
+      <w:tc>
+        <w:tcPr>
+          <w:tcW w:w="3394" w:type="dxa"/>
+          <w:vAlign w:val="center"/>
+        </w:tcPr>
+        <w:p>
+          <w:pPr>
+            <w:pStyle w:val="En-tte"/>
+            <w:jc w:val="center"/>
+            <w:rPr>
+              <w:color w:val="000000" w:themeColor="text1"/>
+              <w:sz w:val="22"/>
+            </w:rPr>
+          </w:pPr>
+          <w:proofErr w:type="spellStart"/>
+          <w:r>
+            <w:rPr>
+              <w:color w:val="000000" w:themeColor="text1"/>
+              <w:sz w:val="22"/>
+            </w:rPr>
+            <w:t>CowBoy</w:t>
+          </w:r>
+          <w:proofErr w:type="spellEnd"/>
+        </w:p>
+      </w:tc>
+      <w:tc>
+        <w:tcPr>
+          <w:tcW w:w="2266" w:type="dxa"/>
+          <w:vAlign w:val="center"/>
+        </w:tcPr>
+        <w:p>
+          <w:pPr>
+            <w:pStyle w:val="En-tte"/>
+            <w:jc w:val="center"/>
+            <w:rPr>
+              <w:color w:val="000000" w:themeColor="text1"/>
+            </w:rPr>
+          </w:pPr>
+          <w:r>
+            <w:rPr>
+              <w:rFonts w:ascii="ETML L" w:hAnsi="ETML L"/>
+              <w:noProof/>
+              <w:color w:val="000000" w:themeColor="text1"/>
+            </w:rPr>
+            <w:drawing>
+              <wp:anchor distT="0" distB="0" distL="114300" distR="114300" simplePos="0" relativeHeight="251660288" behindDoc="1" locked="0" layoutInCell="1" allowOverlap="1" wp14:anchorId="57D26ACB" wp14:editId="3E57C5F0">
+                <wp:simplePos x="0" y="0"/>
+                <wp:positionH relativeFrom="column">
+                  <wp:posOffset>103505</wp:posOffset>
+                </wp:positionH>
+                <wp:positionV relativeFrom="paragraph">
+                  <wp:posOffset>-157480</wp:posOffset>
+                </wp:positionV>
+                <wp:extent cx="1133475" cy="274320"/>
+                <wp:effectExtent l="0" t="0" r="9525" b="0"/>
+                <wp:wrapTight wrapText="bothSides">
+                  <wp:wrapPolygon edited="0">
+                    <wp:start x="0" y="0"/>
+                    <wp:lineTo x="0" y="19500"/>
+                    <wp:lineTo x="21418" y="19500"/>
+                    <wp:lineTo x="21418" y="0"/>
+                    <wp:lineTo x="0" y="0"/>
+                  </wp:wrapPolygon>
+                </wp:wrapTight>
+                <wp:docPr id="934673809" name="Image 5"/>
+                <wp:cNvGraphicFramePr>
+                  <a:graphicFrameLocks xmlns:a="http://schemas.openxmlformats.org/drawingml/2006/main" noChangeAspect="1"/>
+                </wp:cNvGraphicFramePr>
+                <a:graphic xmlns:a="http://schemas.openxmlformats.org/drawingml/2006/main">
+                  <a:graphicData uri="http://schemas.openxmlformats.org/drawingml/2006/picture">
+                    <pic:pic xmlns:pic="http://schemas.openxmlformats.org/drawingml/2006/picture">
+                      <pic:nvPicPr>
+                        <pic:cNvPr id="934673809" name="Image 934673809"/>
+                        <pic:cNvPicPr/>
+                      </pic:nvPicPr>
+                      <pic:blipFill>
+                        <a:blip r:embed="rId2">
+                          <a:extLst>
+                            <a:ext uri="{28A0092B-C50C-407E-A947-70E740481C1C}">
+                              <a14:useLocalDpi xmlns:a14="http://schemas.microsoft.com/office/drawing/2010/main" val="0"/>
+                            </a:ext>
+                          </a:extLst>
+                        </a:blip>
+                        <a:stretch>
+                          <a:fillRect/>
+                        </a:stretch>
+                      </pic:blipFill>
+                      <pic:spPr>
+                        <a:xfrm>
+                          <a:off x="0" y="0"/>
+                          <a:ext cx="1133475" cy="274320"/>
+                        </a:xfrm>
+                        <a:prstGeom prst="rect">
+                          <a:avLst/>
+                        </a:prstGeom>
+                      </pic:spPr>
+                    </pic:pic>
+                  </a:graphicData>
+                </a:graphic>
+                <wp14:sizeRelH relativeFrom="margin">
+                  <wp14:pctWidth>0</wp14:pctWidth>
+                </wp14:sizeRelH>
+                <wp14:sizeRelV relativeFrom="margin">
+                  <wp14:pctHeight>0</wp14:pctHeight>
+                </wp14:sizeRelV>
+              </wp:anchor>
+            </w:drawing>
+          </w:r>
+        </w:p>
+      </w:tc>
+    </w:tr>
+  </w:tbl>
+  <w:p>
+    <w:pPr>
+      <w:pStyle w:val="En-tte"/>
+    </w:pPr>
+  </w:p>
+</w:hdr>
+</file>
+
 <file path=word/styles.xml><?xml version="1.0" encoding="utf-8"?>
-<w:styles xmlns:mc="http://schemas.openxmlformats.org/markup-compatibility/2006" xmlns:r="http://schemas.openxmlformats.org/officeDocument/2006/relationships" xmlns:w="http://schemas.openxmlformats.org/wordprocessingml/2006/main" xmlns:w14="http://schemas.microsoft.com/office/word/2010/wordml" xmlns:w15="http://schemas.microsoft.com/office/word/2012/wordml" xmlns:w16cex="http://schemas.microsoft.com/office/word/2018/wordml/cex" xmlns:w16cid="http://schemas.microsoft.com/office/word/2016/wordml/cid" xmlns:w16="http://schemas.microsoft.com/office/word/2018/wordml" xmlns:w16du="http://schemas.microsoft.com/office/word/2023/wordml/word16du" xmlns:w16sdtdh="http://schemas.microsoft.com/office/word/2020/wordml/sdtdatahash" xmlns:w16sdtfl="http://schemas.microsoft.com/office/word/2024/wordml/sdtformatlock" xmlns:w16se="http://schemas.microsoft.com/office/word/2015/wordml/symex" mc:Ignorable="w14 w15 w16se w16cid w16 w16cex w16sdtdh w16sdtfl w16du">
+<w:styles xmlns:mc="http://schemas.openxmlformats.org/markup-compatibility/2006" xmlns:r="http://schemas.openxmlformats.org/officeDocument/2006/relationships" xmlns:w="http://schemas.openxmlformats.org/wordprocessingml/2006/main" xmlns:w14="http://schemas.microsoft.com/office/word/2010/wordml" xmlns:w15="http://schemas.microsoft.com/office/word/2012/wordml" xmlns:w16cex="http://schemas.microsoft.com/office/word/2018/wordml/cex" xmlns:w16cid="http://schemas.microsoft.com/office/word/2016/wordml/cid" xmlns:w16="http://schemas.microsoft.com/office/word/2018/wordml" xmlns:w16sdtdh="http://schemas.microsoft.com/office/word/2020/wordml/sdtdatahash" xmlns:w16se="http://schemas.microsoft.com/office/word/2015/wordml/symex" mc:Ignorable="w14 w15 w16se w16cid w16 w16cex w16sdtdh">
   <w:docDefaults>
     <w:rPrDefault>
       <w:rPr>
@@ -890,7 +2240,6 @@
     <w:next w:val="Normal"/>
     <w:link w:val="Titre3Car"/>
     <w:uiPriority w:val="9"/>
-    <w:semiHidden/>
     <w:unhideWhenUsed/>
     <w:qFormat/>
     <w:rsid w:val="00C87FD8"/>
@@ -1096,7 +2445,6 @@
     <w:basedOn w:val="Policepardfaut"/>
     <w:link w:val="Titre3"/>
     <w:uiPriority w:val="9"/>
-    <w:semiHidden/>
     <w:rsid w:val="00C87FD8"/>
     <w:rPr>
       <w:rFonts w:eastAsiaTheme="majorEastAsia" w:cstheme="majorBidi"/>
@@ -1416,6 +2764,152 @@
         <w:insideV w:val="single" w:sz="4" w:space="0" w:color="auto"/>
       </w:tblBorders>
     </w:tblPr>
+  </w:style>
+  <w:style w:type="paragraph" w:styleId="En-ttedetabledesmatires">
+    <w:name w:val="TOC Heading"/>
+    <w:basedOn w:val="Titre1"/>
+    <w:next w:val="Normal"/>
+    <w:uiPriority w:val="39"/>
+    <w:unhideWhenUsed/>
+    <w:qFormat/>
+    <w:rsid w:val="00E377DF"/>
+    <w:pPr>
+      <w:spacing w:before="240" w:after="0"/>
+      <w:outlineLvl w:val="9"/>
+    </w:pPr>
+    <w:rPr>
+      <w:kern w:val="0"/>
+      <w:sz w:val="32"/>
+      <w:szCs w:val="32"/>
+      <w:lang w:eastAsia="fr-CH"/>
+      <w14:ligatures w14:val="none"/>
+    </w:rPr>
+  </w:style>
+  <w:style w:type="paragraph" w:styleId="TM1">
+    <w:name w:val="toc 1"/>
+    <w:basedOn w:val="Normal"/>
+    <w:next w:val="Normal"/>
+    <w:autoRedefine/>
+    <w:uiPriority w:val="39"/>
+    <w:unhideWhenUsed/>
+    <w:rsid w:val="00E377DF"/>
+    <w:pPr>
+      <w:spacing w:after="100"/>
+    </w:pPr>
+  </w:style>
+  <w:style w:type="paragraph" w:styleId="TM2">
+    <w:name w:val="toc 2"/>
+    <w:basedOn w:val="Normal"/>
+    <w:next w:val="Normal"/>
+    <w:autoRedefine/>
+    <w:uiPriority w:val="39"/>
+    <w:unhideWhenUsed/>
+    <w:rsid w:val="00E377DF"/>
+    <w:pPr>
+      <w:spacing w:after="100"/>
+      <w:ind w:left="220"/>
+    </w:pPr>
+  </w:style>
+  <w:style w:type="paragraph" w:styleId="TM3">
+    <w:name w:val="toc 3"/>
+    <w:basedOn w:val="Normal"/>
+    <w:next w:val="Normal"/>
+    <w:autoRedefine/>
+    <w:uiPriority w:val="39"/>
+    <w:unhideWhenUsed/>
+    <w:rsid w:val="00E377DF"/>
+    <w:pPr>
+      <w:spacing w:after="100"/>
+      <w:ind w:left="440"/>
+    </w:pPr>
+  </w:style>
+  <w:style w:type="character" w:styleId="Lienhypertexte">
+    <w:name w:val="Hyperlink"/>
+    <w:basedOn w:val="Policepardfaut"/>
+    <w:uiPriority w:val="99"/>
+    <w:unhideWhenUsed/>
+    <w:rsid w:val="00E377DF"/>
+    <w:rPr>
+      <w:color w:val="467886" w:themeColor="hyperlink"/>
+      <w:u w:val="single"/>
+    </w:rPr>
+  </w:style>
+  <w:style w:type="table" w:customStyle="1" w:styleId="amoi">
+    <w:name w:val="a moi"/>
+    <w:basedOn w:val="TableauNormal"/>
+    <w:uiPriority w:val="99"/>
+    <w:rsid w:val="009F3DCD"/>
+    <w:pPr>
+      <w:spacing w:after="0" w:line="240" w:lineRule="auto"/>
+    </w:pPr>
+    <w:tblPr/>
+    <w:tblStylePr w:type="firstRow">
+      <w:rPr>
+        <w:rFonts w:asciiTheme="minorHAnsi" w:hAnsiTheme="minorHAnsi"/>
+        <w:sz w:val="16"/>
+      </w:rPr>
+      <w:tblPr/>
+      <w:tcPr>
+        <w:shd w:val="clear" w:color="auto" w:fill="FFFFFF" w:themeFill="background1"/>
+      </w:tcPr>
+    </w:tblStylePr>
+  </w:style>
+  <w:style w:type="table" w:styleId="TableauGrille1Clair">
+    <w:name w:val="Grid Table 1 Light"/>
+    <w:basedOn w:val="TableauNormal"/>
+    <w:uiPriority w:val="46"/>
+    <w:rsid w:val="009F3DCD"/>
+    <w:pPr>
+      <w:spacing w:after="0" w:line="240" w:lineRule="auto"/>
+    </w:pPr>
+    <w:tblPr>
+      <w:tblStyleRowBandSize w:val="1"/>
+      <w:tblStyleColBandSize w:val="1"/>
+      <w:tblBorders>
+        <w:top w:val="single" w:sz="4" w:space="0" w:color="999999" w:themeColor="text1" w:themeTint="66"/>
+        <w:left w:val="single" w:sz="4" w:space="0" w:color="999999" w:themeColor="text1" w:themeTint="66"/>
+        <w:bottom w:val="single" w:sz="4" w:space="0" w:color="999999" w:themeColor="text1" w:themeTint="66"/>
+        <w:right w:val="single" w:sz="4" w:space="0" w:color="999999" w:themeColor="text1" w:themeTint="66"/>
+        <w:insideH w:val="single" w:sz="4" w:space="0" w:color="999999" w:themeColor="text1" w:themeTint="66"/>
+        <w:insideV w:val="single" w:sz="4" w:space="0" w:color="999999" w:themeColor="text1" w:themeTint="66"/>
+      </w:tblBorders>
+    </w:tblPr>
+    <w:tblStylePr w:type="firstRow">
+      <w:rPr>
+        <w:b/>
+        <w:bCs/>
+      </w:rPr>
+      <w:tblPr/>
+      <w:tcPr>
+        <w:tcBorders>
+          <w:bottom w:val="single" w:sz="12" w:space="0" w:color="666666" w:themeColor="text1" w:themeTint="99"/>
+        </w:tcBorders>
+      </w:tcPr>
+    </w:tblStylePr>
+    <w:tblStylePr w:type="lastRow">
+      <w:rPr>
+        <w:b/>
+        <w:bCs/>
+      </w:rPr>
+      <w:tblPr/>
+      <w:tcPr>
+        <w:tcBorders>
+          <w:top w:val="double" w:sz="2" w:space="0" w:color="666666" w:themeColor="text1" w:themeTint="99"/>
+        </w:tcBorders>
+      </w:tcPr>
+    </w:tblStylePr>
+    <w:tblStylePr w:type="firstCol">
+      <w:rPr>
+        <w:b/>
+        <w:bCs/>
+      </w:rPr>
+    </w:tblStylePr>
+    <w:tblStylePr w:type="lastCol">
+      <w:rPr>
+        <w:b/>
+        <w:bCs/>
+      </w:rPr>
+    </w:tblStylePr>
   </w:style>
 </w:styles>
 </file>
@@ -1713,4 +3207,16 @@
     </a:ext>
   </a:extLst>
 </a:theme>
+</file>
+
+<file path=customXml/item1.xml><?xml version="1.0" encoding="utf-8"?>
+<b:Sources xmlns:b="http://schemas.openxmlformats.org/officeDocument/2006/bibliography" xmlns="http://schemas.openxmlformats.org/officeDocument/2006/bibliography" SelectedStyle="\APASixthEditionOfficeOnline.xsl" StyleName="APA" Version="6"/>
+</file>
+
+<file path=customXml/itemProps1.xml><?xml version="1.0" encoding="utf-8"?>
+<ds:datastoreItem xmlns:ds="http://schemas.openxmlformats.org/officeDocument/2006/customXml" ds:itemID="{35D143CA-C368-4166-A9CD-FBB05D85393B}">
+  <ds:schemaRefs>
+    <ds:schemaRef ds:uri="http://schemas.openxmlformats.org/officeDocument/2006/bibliography"/>
+  </ds:schemaRefs>
+</ds:datastoreItem>
 </file>
</xml_diff>

<commit_message>
Doc(pédagogique) : une nouveau texte pour les objectif pédagogique
[DONE]
</commit_message>
<xml_diff>
--- a/doc/Shoot Me UP.docx
+++ b/doc/Shoot Me UP.docx
@@ -121,7 +121,13 @@
     <w:sdt>
       <w:sdtPr>
         <w:rPr>
-          <w:lang w:val="fr-FR"/>
+          <w:rFonts w:asciiTheme="minorHAnsi" w:eastAsiaTheme="minorHAnsi" w:hAnsiTheme="minorHAnsi" w:cstheme="minorBidi"/>
+          <w:color w:val="auto"/>
+          <w:kern w:val="2"/>
+          <w:sz w:val="22"/>
+          <w:szCs w:val="22"/>
+          <w:lang w:val="fr-FR" w:eastAsia="en-US"/>
+          <w14:ligatures w14:val="standardContextual"/>
         </w:rPr>
         <w:id w:val="91280041"/>
         <w:docPartObj>
@@ -131,15 +137,8 @@
       </w:sdtPr>
       <w:sdtEndPr>
         <w:rPr>
-          <w:rFonts w:asciiTheme="minorHAnsi" w:eastAsiaTheme="minorHAnsi" w:hAnsiTheme="minorHAnsi" w:cstheme="minorBidi"/>
           <w:b/>
           <w:bCs/>
-          <w:color w:val="auto"/>
-          <w:kern w:val="2"/>
-          <w:sz w:val="22"/>
-          <w:szCs w:val="22"/>
-          <w:lang w:eastAsia="en-US"/>
-          <w14:ligatures w14:val="standardContextual"/>
         </w:rPr>
       </w:sdtEndPr>
       <w:sdtContent>
@@ -676,28 +675,23 @@
         <w:ind w:left="708"/>
       </w:pPr>
       <w:r>
-        <w:t>Ce projet sert de plateforme d'application concrète des concepts de la Programmation Orientée Objet. La conception du jeu repose sur la création et l'interconnexion de classes bien définies (Player, ennemi, Projectil</w:t>
+        <w:t>Ce projet est une application pratique des fondamentaux de la Programmation Orientée Objet (POO). L'idée est d'utiliser des classes claires (Player, ennemi, Projectil</w:t>
       </w:r>
       <w:r>
         <w:t>e</w:t>
       </w:r>
       <w:r>
-        <w:t>, Obstacle, Sand et score), illustrant les principes de la modélisation logicielle. Il permet de mettre en pratique l'encapsulation (gestion des attributs privés via des propriétés), l'héritage (implicite avec la classe Form</w:t>
-      </w:r>
-      <w:r>
-        <w:t>e</w:t>
-      </w:r>
-      <w:r>
-        <w:t xml:space="preserve"> pour Sand), l'abstraction et le polymorphisme (gestion commune des collisions entre différents types d'entités, comme l'impact d'un Projectil</w:t>
-      </w:r>
-      <w:r>
-        <w:t>e</w:t>
-      </w:r>
-      <w:r>
-        <w:t xml:space="preserve"> sur un Obstacle ou un ennemi). La séparation des responsabilités entre les classes garantit un code modulaire et extensible, préparant le projet à de futures évolutions, comme l'ajout de nouveaux ennemis ou de types de projectiles.</w:t>
+        <w:t>, etc.) pour bien maîtriser la modélisation. Le jeu nous permet d'appliquer l'encapsulation (</w:t>
+      </w:r>
+      <w:proofErr w:type="spellStart"/>
+      <w:r>
+        <w:t>get</w:t>
+      </w:r>
+      <w:proofErr w:type="spellEnd"/>
+      <w:r>
+        <w:t>/set), le polymorphisme (pour gérer les collisions) et la séparation des responsabilités entre les modules. Enfin, le projet insiste la rigueur professionnelle requise par le Cahier des Charges (journal de travail, GIT)</w:t>
       </w:r>
     </w:p>
-    <w:p/>
     <w:p>
       <w:pPr>
         <w:rPr>
@@ -789,16 +783,13 @@
     </w:p>
     <w:p>
       <w:r>
-        <w:lastRenderedPageBreak/>
         <w:t>En ce qui concerne les fonctionnalités, elles sont multiples. Le joueur peut se déplacer en bas de l'écran avec les touches « A » et « D ». Le joueur peut également tirer ; cette action se fait avec le clic gauche de la souris, et le projectile, qui est représenté sous forme de cactus, partira en direction de votre curseur de souris. Le joueur gagne également de la vie, en partant de 50 PV et pouvant monter jusqu’à 100 PV, de manière automatique (1 PV par seconde).</w:t>
       </w:r>
     </w:p>
     <w:p>
       <w:r>
-        <w:t>Côtés ennemis</w:t>
-      </w:r>
-      <w:r>
-        <w:t>, ils ont 3 vies, donc 3 projectiles doivent les toucher avant qu’ils ne disparaissent. Ils sont attirés par le joueur et avancent directement dans sa direction. Les ennemis tirent des gants sur le joueur à intervalle irrégulier ; les projectiles ennemis infligent 5 PV de dégâts au joueur. Les ennemis apparaissent en haut de l'écran et sont toujours 10 sur le plateau de jeu.</w:t>
+        <w:lastRenderedPageBreak/>
+        <w:t>Côtés ennemis, ils ont 3 vies, donc 3 projectiles doivent les toucher avant qu’ils ne disparaissent. Ils sont attirés par le joueur et avancent directement dans sa direction. Les ennemis tirent des gants sur le joueur à intervalle irrégulier ; les projectiles ennemis infligent 5 PV de dégâts au joueur. Les ennemis apparaissent en haut de l'écran et sont toujours 10 sur le plateau de jeu.</w:t>
       </w:r>
     </w:p>
     <w:p>
@@ -878,7 +869,6 @@
       </w:pPr>
       <w:bookmarkStart w:id="4" w:name="_Toc212643707"/>
       <w:r>
-        <w:lastRenderedPageBreak/>
         <w:t>Conception</w:t>
       </w:r>
       <w:bookmarkEnd w:id="4"/>
@@ -939,6 +929,7 @@
     </w:p>
     <w:p>
       <w:r>
+        <w:lastRenderedPageBreak/>
         <w:t>Tou</w:t>
       </w:r>
       <w:r>
@@ -1158,43 +1149,30 @@
           <w:r>
             <w:t xml:space="preserve">Auteur : </w:t>
           </w:r>
-          <w:r>
-            <w:fldChar w:fldCharType="begin"/>
-          </w:r>
-          <w:r>
-            <w:instrText xml:space="preserve"> AUTHOR  \* FirstCap  \* MERGEFORMAT </w:instrText>
-          </w:r>
-          <w:r>
-            <w:fldChar w:fldCharType="separate"/>
-          </w:r>
-          <w:r>
-            <w:rPr>
-              <w:b w:val="0"/>
-              <w:bCs w:val="0"/>
-              <w:noProof/>
-            </w:rPr>
-            <w:t>Damien</w:t>
-          </w:r>
-          <w:r>
-            <w:rPr>
-              <w:noProof/>
-            </w:rPr>
-            <w:t xml:space="preserve"> </w:t>
-          </w:r>
-          <w:r>
-            <w:rPr>
-              <w:b w:val="0"/>
-              <w:bCs w:val="0"/>
-              <w:noProof/>
-            </w:rPr>
-            <w:t>Rochat</w:t>
-          </w:r>
-          <w:r>
-            <w:rPr>
-              <w:noProof/>
-            </w:rPr>
-            <w:fldChar w:fldCharType="end"/>
-          </w:r>
+          <w:fldSimple w:instr=" AUTHOR  \* FirstCap  \* MERGEFORMAT ">
+            <w:r>
+              <w:rPr>
+                <w:b w:val="0"/>
+                <w:bCs w:val="0"/>
+                <w:noProof/>
+              </w:rPr>
+              <w:t>Damien</w:t>
+            </w:r>
+            <w:r>
+              <w:rPr>
+                <w:noProof/>
+              </w:rPr>
+              <w:t xml:space="preserve"> </w:t>
+            </w:r>
+            <w:r>
+              <w:rPr>
+                <w:b w:val="0"/>
+                <w:bCs w:val="0"/>
+                <w:noProof/>
+              </w:rPr>
+              <w:t>Rochat</w:t>
+            </w:r>
+          </w:fldSimple>
         </w:p>
       </w:tc>
       <w:tc>
@@ -1325,24 +1303,11 @@
           <w:r>
             <w:t xml:space="preserve"> sur </w:t>
           </w:r>
-          <w:r>
-            <w:fldChar w:fldCharType="begin"/>
-          </w:r>
-          <w:r>
-            <w:instrText xml:space="preserve"> NUMPAGES  \* Arabic  \* MERGEFORMAT </w:instrText>
-          </w:r>
-          <w:r>
-            <w:fldChar w:fldCharType="separate"/>
-          </w:r>
-          <w:r>
-            <w:t>1</w:t>
-          </w:r>
-          <w:r>
-            <w:rPr>
-              <w:noProof/>
-            </w:rPr>
-            <w:fldChar w:fldCharType="end"/>
-          </w:r>
+          <w:fldSimple w:instr=" NUMPAGES  \* Arabic  \* MERGEFORMAT ">
+            <w:r>
+              <w:t>1</w:t>
+            </w:r>
+          </w:fldSimple>
         </w:p>
       </w:tc>
       <w:tc>
@@ -1444,7 +1409,7 @@
               <w:bCs w:val="0"/>
               <w:noProof/>
             </w:rPr>
-            <w:t>00.00.0000 00:00</w:t>
+            <w:t>29.10.2025 15:24</w:t>
           </w:r>
           <w:r>
             <w:fldChar w:fldCharType="end"/>
@@ -1463,27 +1428,14 @@
             <w:jc w:val="right"/>
             <w:cnfStyle w:val="000000000000" w:firstRow="0" w:lastRow="0" w:firstColumn="0" w:lastColumn="0" w:oddVBand="0" w:evenVBand="0" w:oddHBand="0" w:evenHBand="0" w:firstRowFirstColumn="0" w:firstRowLastColumn="0" w:lastRowFirstColumn="0" w:lastRowLastColumn="0"/>
           </w:pPr>
-          <w:r>
-            <w:fldChar w:fldCharType="begin"/>
-          </w:r>
-          <w:r>
-            <w:instrText xml:space="preserve"> FILENAME  \* FirstCap  \* MERGEFORMAT </w:instrText>
-          </w:r>
-          <w:r>
-            <w:fldChar w:fldCharType="separate"/>
-          </w:r>
-          <w:r>
-            <w:rPr>
-              <w:noProof/>
-            </w:rPr>
-            <w:t>Document1</w:t>
-          </w:r>
-          <w:r>
-            <w:rPr>
-              <w:noProof/>
-            </w:rPr>
-            <w:fldChar w:fldCharType="end"/>
-          </w:r>
+          <w:fldSimple w:instr=" FILENAME  \* FirstCap  \* MERGEFORMAT ">
+            <w:r>
+              <w:rPr>
+                <w:noProof/>
+              </w:rPr>
+              <w:t>Document1</w:t>
+            </w:r>
+          </w:fldSimple>
         </w:p>
       </w:tc>
     </w:tr>

</xml_diff>

<commit_message>
Doc(rapport) : enleve une phrase que je comprend pas
[DONE]
</commit_message>
<xml_diff>
--- a/doc/Shoot Me UP.docx
+++ b/doc/Shoot Me UP.docx
@@ -689,7 +689,7 @@
       </w:r>
       <w:proofErr w:type="spellEnd"/>
       <w:r>
-        <w:t>/set), le polymorphisme (pour gérer les collisions) et la séparation des responsabilités entre les modules. Enfin, le projet insiste la rigueur professionnelle requise par le Cahier des Charges (journal de travail, GIT)</w:t>
+        <w:t>/set) et la séparation des responsabilités entre les modules. Enfin, le projet insiste la rigueur professionnelle requise par le Cahier des Charges (journal de travail, GIT)</w:t>
       </w:r>
     </w:p>
     <w:p>
@@ -1409,7 +1409,7 @@
               <w:bCs w:val="0"/>
               <w:noProof/>
             </w:rPr>
-            <w:t>29.10.2025 15:24</w:t>
+            <w:t>29.10.2025 15:47</w:t>
           </w:r>
           <w:r>
             <w:fldChar w:fldCharType="end"/>
@@ -2343,6 +2343,7 @@
   <w:style w:type="character" w:default="1" w:styleId="Policepardfaut">
     <w:name w:val="Default Paragraph Font"/>
     <w:uiPriority w:val="1"/>
+    <w:semiHidden/>
     <w:unhideWhenUsed/>
   </w:style>
   <w:style w:type="table" w:default="1" w:styleId="TableauNormal">

</xml_diff>

<commit_message>
Doc(UML) : explication de 2 type
</commit_message>
<xml_diff>
--- a/doc/Shoot Me UP.docx
+++ b/doc/Shoot Me UP.docx
@@ -975,7 +975,15 @@
     </w:p>
     <w:p>
       <w:r>
-        <w:t>Pour se qui est des projectiles les valeurs _vx, _vy se sont des variables utiliser pour calculer la distance entre le ou il est (</w:t>
+        <w:t xml:space="preserve">Pour </w:t>
+      </w:r>
+      <w:proofErr w:type="spellStart"/>
+      <w:r>
+        <w:t>se</w:t>
+      </w:r>
+      <w:proofErr w:type="spellEnd"/>
+      <w:r>
+        <w:t xml:space="preserve"> qui est des projectiles les valeurs _vx, _vy se sont des variables utiliser pour calculer la distance entre le ou il est (</w:t>
       </w:r>
       <w:r>
         <w:t>_</w:t>
@@ -1036,6 +1044,36 @@
       <w:proofErr w:type="spellEnd"/>
       <w:r>
         <w:t xml:space="preserve"> est un peu barbare, elle prend une image de base et en en fonction de l’angle entre le la diagonale qui target le joueur et l’e bord, l’image se fait une rotation de temps de degré bref les calculs sont complexes mais elle prend une image et en retourne une nouvelle</w:t>
+      </w:r>
+    </w:p>
+    <w:p>
+      <w:r>
+        <w:t xml:space="preserve">L’attribut </w:t>
+      </w:r>
+      <w:proofErr w:type="spellStart"/>
+      <w:r>
+        <w:t>cooldownPV</w:t>
+      </w:r>
+      <w:proofErr w:type="spellEnd"/>
+      <w:r>
+        <w:t xml:space="preserve"> est sous forme de seconde. </w:t>
+      </w:r>
+    </w:p>
+    <w:p>
+      <w:r>
+        <w:t xml:space="preserve">Dans la </w:t>
+      </w:r>
+      <w:r>
+        <w:t>classe</w:t>
+      </w:r>
+      <w:r>
+        <w:t xml:space="preserve"> Projectile la propriété Ennemi est en Boolean pour savoir sur le projectile est tiré </w:t>
+      </w:r>
+      <w:r>
+        <w:t>un ennemi</w:t>
+      </w:r>
+      <w:r>
+        <w:t xml:space="preserve"> ou pas pour les collision et dégât.</w:t>
       </w:r>
     </w:p>
     <w:p>
@@ -1058,7 +1096,15 @@
       </w:r>
       <w:proofErr w:type="spellEnd"/>
       <w:r>
-        <w:t xml:space="preserve"> et du set. C'était pour moi une nouveauté complexe à comprendre, j’ai donc demandé des exemples concrets à </w:t>
+        <w:t xml:space="preserve"> et du set. C'était pour moi une nouveauté complexe à comprendre, j’ai donc demandé des exemples </w:t>
+      </w:r>
+      <w:proofErr w:type="gramStart"/>
+      <w:r>
+        <w:t>concrets</w:t>
+      </w:r>
+      <w:proofErr w:type="gramEnd"/>
+      <w:r>
+        <w:t xml:space="preserve"> à </w:t>
       </w:r>
       <w:r>
         <w:t>Gemini</w:t>
@@ -1409,7 +1455,7 @@
               <w:bCs w:val="0"/>
               <w:noProof/>
             </w:rPr>
-            <w:t>29.10.2025 15:47</w:t>
+            <w:t>31.10.2025 11:25</w:t>
           </w:r>
           <w:r>
             <w:fldChar w:fldCharType="end"/>

</xml_diff>